<commit_message>
Actualizaciones en el diseño
</commit_message>
<xml_diff>
--- a/Artefactos de diseño/Sistema de administración del centro de cómputo.docx
+++ b/Artefactos de diseño/Sistema de administración del centro de cómputo.docx
@@ -468,6 +468,7 @@
                             <w:dataBinding w:prefixMappings="xmlns:ns0='http://purl.org/dc/elements/1.1/' xmlns:ns1='http://schemas.openxmlformats.org/package/2006/metadata/core-properties' " w:xpath="/ns1:coreProperties[1]/ns0:creator[1]" w:storeItemID="{6C3C8BC8-F283-45AE-878A-BAB7291924A1}"/>
                             <w:text/>
                           </w:sdtPr>
+                          <w:sdtEndPr/>
                           <w:sdtContent>
                             <w:p>
                               <w:pPr>
@@ -513,6 +514,7 @@
                               <w:dataBinding w:prefixMappings="xmlns:ns0='http://schemas.microsoft.com/office/2006/coverPageProps' " w:xpath="/ns0:CoverPageProperties[1]/ns0:CompanyEmail[1]" w:storeItemID="{55AF091B-3C7A-41E3-B477-F2FDAA23CFDA}"/>
                               <w:text/>
                             </w:sdtPr>
+                            <w:sdtEndPr/>
                             <w:sdtContent>
                               <w:r>
                                 <w:rPr>
@@ -1006,6 +1008,7 @@
                             <w:dataBinding w:prefixMappings="xmlns:ns0='http://purl.org/dc/elements/1.1/' xmlns:ns1='http://schemas.openxmlformats.org/package/2006/metadata/core-properties' " w:xpath="/ns1:coreProperties[1]/ns0:subject[1]" w:storeItemID="{6C3C8BC8-F283-45AE-878A-BAB7291924A1}"/>
                             <w:text/>
                           </w:sdtPr>
+                          <w:sdtEndPr/>
                           <w:sdtContent>
                             <w:p>
                               <w:pPr>
@@ -1095,8 +1098,7 @@
               <w:rFonts w:eastAsiaTheme="minorEastAsia" w:cstheme="minorBidi"/>
               <w:b w:val="0"/>
               <w:bCs w:val="0"/>
-              <w:i w:val="0"/>
-              <w:iCs w:val="0"/>
+              <w:caps w:val="0"/>
               <w:noProof/>
               <w:sz w:val="22"/>
               <w:szCs w:val="22"/>
@@ -1105,23 +1107,35 @@
           </w:pPr>
           <w:r>
             <w:rPr>
+              <w:rFonts w:ascii="Arial" w:hAnsi="Arial" w:cs="Arial"/>
+              <w:bCs w:val="0"/>
+              <w:caps w:val="0"/>
+              <w:szCs w:val="24"/>
               <w:lang w:val="es-ES"/>
             </w:rPr>
             <w:fldChar w:fldCharType="begin"/>
           </w:r>
           <w:r>
             <w:rPr>
+              <w:rFonts w:ascii="Arial" w:hAnsi="Arial" w:cs="Arial"/>
+              <w:bCs w:val="0"/>
+              <w:caps w:val="0"/>
+              <w:szCs w:val="24"/>
               <w:lang w:val="es-ES"/>
             </w:rPr>
             <w:instrText xml:space="preserve"> TOC \o "1-3" \h \z \u </w:instrText>
           </w:r>
           <w:r>
             <w:rPr>
+              <w:rFonts w:ascii="Arial" w:hAnsi="Arial" w:cs="Arial"/>
+              <w:bCs w:val="0"/>
+              <w:caps w:val="0"/>
+              <w:szCs w:val="24"/>
               <w:lang w:val="es-ES"/>
             </w:rPr>
             <w:fldChar w:fldCharType="separate"/>
           </w:r>
-          <w:hyperlink w:anchor="_Toc531201998" w:history="1">
+          <w:hyperlink w:anchor="_Toc532037777" w:history="1">
             <w:r>
               <w:rPr>
                 <w:rStyle w:val="Hipervnculo"/>
@@ -1149,7 +1163,7 @@
                 <w:noProof/>
                 <w:webHidden/>
               </w:rPr>
-              <w:instrText xml:space="preserve"> PAGEREF _Toc531201998 \h </w:instrText>
+              <w:instrText xml:space="preserve"> PAGEREF _Toc532037777 \h </w:instrText>
             </w:r>
             <w:r>
               <w:rPr>
@@ -1190,15 +1204,14 @@
               <w:rFonts w:eastAsiaTheme="minorEastAsia" w:cstheme="minorBidi"/>
               <w:b w:val="0"/>
               <w:bCs w:val="0"/>
-              <w:i w:val="0"/>
-              <w:iCs w:val="0"/>
+              <w:caps w:val="0"/>
               <w:noProof/>
               <w:sz w:val="22"/>
               <w:szCs w:val="22"/>
               <w:lang w:eastAsia="es-MX"/>
             </w:rPr>
           </w:pPr>
-          <w:hyperlink w:anchor="_Toc531201999" w:history="1">
+          <w:hyperlink w:anchor="_Toc532037778" w:history="1">
             <w:r>
               <w:rPr>
                 <w:rStyle w:val="Hipervnculo"/>
@@ -1226,7 +1239,7 @@
                 <w:noProof/>
                 <w:webHidden/>
               </w:rPr>
-              <w:instrText xml:space="preserve"> PAGEREF _Toc531201999 \h </w:instrText>
+              <w:instrText xml:space="preserve"> PAGEREF _Toc532037778 \h </w:instrText>
             </w:r>
             <w:r>
               <w:rPr>
@@ -1267,15 +1280,14 @@
               <w:rFonts w:eastAsiaTheme="minorEastAsia" w:cstheme="minorBidi"/>
               <w:b w:val="0"/>
               <w:bCs w:val="0"/>
-              <w:i w:val="0"/>
-              <w:iCs w:val="0"/>
+              <w:caps w:val="0"/>
               <w:noProof/>
               <w:sz w:val="22"/>
               <w:szCs w:val="22"/>
               <w:lang w:eastAsia="es-MX"/>
             </w:rPr>
           </w:pPr>
-          <w:hyperlink w:anchor="_Toc531202000" w:history="1">
+          <w:hyperlink w:anchor="_Toc532037779" w:history="1">
             <w:r>
               <w:rPr>
                 <w:rStyle w:val="Hipervnculo"/>
@@ -1303,7 +1315,7 @@
                 <w:noProof/>
                 <w:webHidden/>
               </w:rPr>
-              <w:instrText xml:space="preserve"> PAGEREF _Toc531202000 \h </w:instrText>
+              <w:instrText xml:space="preserve"> PAGEREF _Toc532037779 \h </w:instrText>
             </w:r>
             <w:r>
               <w:rPr>
@@ -1344,15 +1356,14 @@
               <w:rFonts w:eastAsiaTheme="minorEastAsia" w:cstheme="minorBidi"/>
               <w:b w:val="0"/>
               <w:bCs w:val="0"/>
-              <w:i w:val="0"/>
-              <w:iCs w:val="0"/>
+              <w:caps w:val="0"/>
               <w:noProof/>
               <w:sz w:val="22"/>
               <w:szCs w:val="22"/>
               <w:lang w:eastAsia="es-MX"/>
             </w:rPr>
           </w:pPr>
-          <w:hyperlink w:anchor="_Toc531202001" w:history="1">
+          <w:hyperlink w:anchor="_Toc532037780" w:history="1">
             <w:r>
               <w:rPr>
                 <w:rStyle w:val="Hipervnculo"/>
@@ -1380,7 +1391,7 @@
                 <w:noProof/>
                 <w:webHidden/>
               </w:rPr>
-              <w:instrText xml:space="preserve"> PAGEREF _Toc531202001 \h </w:instrText>
+              <w:instrText xml:space="preserve"> PAGEREF _Toc532037780 \h </w:instrText>
             </w:r>
             <w:r>
               <w:rPr>
@@ -1421,15 +1432,14 @@
               <w:rFonts w:eastAsiaTheme="minorEastAsia" w:cstheme="minorBidi"/>
               <w:b w:val="0"/>
               <w:bCs w:val="0"/>
-              <w:i w:val="0"/>
-              <w:iCs w:val="0"/>
+              <w:caps w:val="0"/>
               <w:noProof/>
               <w:sz w:val="22"/>
               <w:szCs w:val="22"/>
               <w:lang w:eastAsia="es-MX"/>
             </w:rPr>
           </w:pPr>
-          <w:hyperlink w:anchor="_Toc531202002" w:history="1">
+          <w:hyperlink w:anchor="_Toc532037781" w:history="1">
             <w:r>
               <w:rPr>
                 <w:rStyle w:val="Hipervnculo"/>
@@ -1457,7 +1467,7 @@
                 <w:noProof/>
                 <w:webHidden/>
               </w:rPr>
-              <w:instrText xml:space="preserve"> PAGEREF _Toc531202002 \h </w:instrText>
+              <w:instrText xml:space="preserve"> PAGEREF _Toc532037781 \h </w:instrText>
             </w:r>
             <w:r>
               <w:rPr>
@@ -1477,7 +1487,7 @@
                 <w:noProof/>
                 <w:webHidden/>
               </w:rPr>
-              <w:t>5</w:t>
+              <w:t>6</w:t>
             </w:r>
             <w:r>
               <w:rPr>
@@ -1496,20 +1506,21 @@
             </w:tabs>
             <w:rPr>
               <w:rFonts w:eastAsiaTheme="minorEastAsia" w:cstheme="minorBidi"/>
-              <w:b w:val="0"/>
-              <w:bCs w:val="0"/>
+              <w:smallCaps w:val="0"/>
               <w:noProof/>
+              <w:sz w:val="22"/>
+              <w:szCs w:val="22"/>
               <w:lang w:eastAsia="es-MX"/>
             </w:rPr>
           </w:pPr>
-          <w:hyperlink w:anchor="_Toc531202003" w:history="1">
+          <w:hyperlink w:anchor="_Toc532037782" w:history="1">
             <w:r>
               <w:rPr>
                 <w:rStyle w:val="Hipervnculo"/>
                 <w:rFonts w:ascii="Times New Roman" w:hAnsi="Times New Roman" w:cs="Times New Roman"/>
                 <w:noProof/>
               </w:rPr>
-              <w:t>-Descripción de caso de uso</w:t>
+              <w:t>Descripción de caso de uso</w:t>
             </w:r>
             <w:r>
               <w:rPr>
@@ -1530,7 +1541,7 @@
                 <w:noProof/>
                 <w:webHidden/>
               </w:rPr>
-              <w:instrText xml:space="preserve"> PAGEREF _Toc531202003 \h </w:instrText>
+              <w:instrText xml:space="preserve"> PAGEREF _Toc532037782 \h </w:instrText>
             </w:r>
             <w:r>
               <w:rPr>
@@ -1550,7 +1561,7 @@
                 <w:noProof/>
                 <w:webHidden/>
               </w:rPr>
-              <w:t>5</w:t>
+              <w:t>6</w:t>
             </w:r>
             <w:r>
               <w:rPr>
@@ -1569,13 +1580,14 @@
             </w:tabs>
             <w:rPr>
               <w:rFonts w:eastAsiaTheme="minorEastAsia" w:cstheme="minorBidi"/>
-              <w:b w:val="0"/>
-              <w:bCs w:val="0"/>
+              <w:smallCaps w:val="0"/>
               <w:noProof/>
+              <w:sz w:val="22"/>
+              <w:szCs w:val="22"/>
               <w:lang w:eastAsia="es-MX"/>
             </w:rPr>
           </w:pPr>
-          <w:hyperlink w:anchor="_Toc531202004" w:history="1">
+          <w:hyperlink w:anchor="_Toc532037783" w:history="1">
             <w:r>
               <w:rPr>
                 <w:rStyle w:val="Hipervnculo"/>
@@ -1603,7 +1615,7 @@
                 <w:noProof/>
                 <w:webHidden/>
               </w:rPr>
-              <w:instrText xml:space="preserve"> PAGEREF _Toc531202004 \h </w:instrText>
+              <w:instrText xml:space="preserve"> PAGEREF _Toc532037783 \h </w:instrText>
             </w:r>
             <w:r>
               <w:rPr>
@@ -1623,7 +1635,7 @@
                 <w:noProof/>
                 <w:webHidden/>
               </w:rPr>
-              <w:t>7</w:t>
+              <w:t>8</w:t>
             </w:r>
             <w:r>
               <w:rPr>
@@ -1642,13 +1654,14 @@
             </w:tabs>
             <w:rPr>
               <w:rFonts w:eastAsiaTheme="minorEastAsia" w:cstheme="minorBidi"/>
-              <w:b w:val="0"/>
-              <w:bCs w:val="0"/>
+              <w:smallCaps w:val="0"/>
               <w:noProof/>
+              <w:sz w:val="22"/>
+              <w:szCs w:val="22"/>
               <w:lang w:eastAsia="es-MX"/>
             </w:rPr>
           </w:pPr>
-          <w:hyperlink w:anchor="_Toc531202005" w:history="1">
+          <w:hyperlink w:anchor="_Toc532037784" w:history="1">
             <w:r>
               <w:rPr>
                 <w:rStyle w:val="Hipervnculo"/>
@@ -1676,7 +1689,7 @@
                 <w:noProof/>
                 <w:webHidden/>
               </w:rPr>
-              <w:instrText xml:space="preserve"> PAGEREF _Toc531202005 \h </w:instrText>
+              <w:instrText xml:space="preserve"> PAGEREF _Toc532037784 \h </w:instrText>
             </w:r>
             <w:r>
               <w:rPr>
@@ -1696,7 +1709,7 @@
                 <w:noProof/>
                 <w:webHidden/>
               </w:rPr>
-              <w:t>7</w:t>
+              <w:t>8</w:t>
             </w:r>
             <w:r>
               <w:rPr>
@@ -1717,15 +1730,14 @@
               <w:rFonts w:eastAsiaTheme="minorEastAsia" w:cstheme="minorBidi"/>
               <w:b w:val="0"/>
               <w:bCs w:val="0"/>
-              <w:i w:val="0"/>
-              <w:iCs w:val="0"/>
+              <w:caps w:val="0"/>
               <w:noProof/>
               <w:sz w:val="22"/>
               <w:szCs w:val="22"/>
               <w:lang w:eastAsia="es-MX"/>
             </w:rPr>
           </w:pPr>
-          <w:hyperlink w:anchor="_Toc531202006" w:history="1">
+          <w:hyperlink w:anchor="_Toc532037785" w:history="1">
             <w:r>
               <w:rPr>
                 <w:rStyle w:val="Hipervnculo"/>
@@ -1753,7 +1765,7 @@
                 <w:noProof/>
                 <w:webHidden/>
               </w:rPr>
-              <w:instrText xml:space="preserve"> PAGEREF _Toc531202006 \h </w:instrText>
+              <w:instrText xml:space="preserve"> PAGEREF _Toc532037785 \h </w:instrText>
             </w:r>
             <w:r>
               <w:rPr>
@@ -1773,7 +1785,7 @@
                 <w:noProof/>
                 <w:webHidden/>
               </w:rPr>
-              <w:t>7</w:t>
+              <w:t>8</w:t>
             </w:r>
             <w:r>
               <w:rPr>
@@ -1792,13 +1804,14 @@
             </w:tabs>
             <w:rPr>
               <w:rFonts w:eastAsiaTheme="minorEastAsia" w:cstheme="minorBidi"/>
-              <w:b w:val="0"/>
-              <w:bCs w:val="0"/>
+              <w:smallCaps w:val="0"/>
               <w:noProof/>
+              <w:sz w:val="22"/>
+              <w:szCs w:val="22"/>
               <w:lang w:eastAsia="es-MX"/>
             </w:rPr>
           </w:pPr>
-          <w:hyperlink w:anchor="_Toc531202007" w:history="1">
+          <w:hyperlink w:anchor="_Toc532037786" w:history="1">
             <w:r>
               <w:rPr>
                 <w:rStyle w:val="Hipervnculo"/>
@@ -1826,7 +1839,7 @@
                 <w:noProof/>
                 <w:webHidden/>
               </w:rPr>
-              <w:instrText xml:space="preserve"> PAGEREF _Toc531202007 \h </w:instrText>
+              <w:instrText xml:space="preserve"> PAGEREF _Toc532037786 \h </w:instrText>
             </w:r>
             <w:r>
               <w:rPr>
@@ -1846,7 +1859,7 @@
                 <w:noProof/>
                 <w:webHidden/>
               </w:rPr>
-              <w:t>7</w:t>
+              <w:t>8</w:t>
             </w:r>
             <w:r>
               <w:rPr>
@@ -1865,13 +1878,14 @@
             </w:tabs>
             <w:rPr>
               <w:rFonts w:eastAsiaTheme="minorEastAsia" w:cstheme="minorBidi"/>
-              <w:b w:val="0"/>
-              <w:bCs w:val="0"/>
+              <w:smallCaps w:val="0"/>
               <w:noProof/>
+              <w:sz w:val="22"/>
+              <w:szCs w:val="22"/>
               <w:lang w:eastAsia="es-MX"/>
             </w:rPr>
           </w:pPr>
-          <w:hyperlink w:anchor="_Toc531202008" w:history="1">
+          <w:hyperlink w:anchor="_Toc532037787" w:history="1">
             <w:r>
               <w:rPr>
                 <w:rStyle w:val="Hipervnculo"/>
@@ -1899,7 +1913,7 @@
                 <w:noProof/>
                 <w:webHidden/>
               </w:rPr>
-              <w:instrText xml:space="preserve"> PAGEREF _Toc531202008 \h </w:instrText>
+              <w:instrText xml:space="preserve"> PAGEREF _Toc532037787 \h </w:instrText>
             </w:r>
             <w:r>
               <w:rPr>
@@ -1919,7 +1933,7 @@
                 <w:noProof/>
                 <w:webHidden/>
               </w:rPr>
-              <w:t>9</w:t>
+              <w:t>10</w:t>
             </w:r>
             <w:r>
               <w:rPr>
@@ -1938,13 +1952,14 @@
             </w:tabs>
             <w:rPr>
               <w:rFonts w:eastAsiaTheme="minorEastAsia" w:cstheme="minorBidi"/>
-              <w:b w:val="0"/>
-              <w:bCs w:val="0"/>
+              <w:smallCaps w:val="0"/>
               <w:noProof/>
+              <w:sz w:val="22"/>
+              <w:szCs w:val="22"/>
               <w:lang w:eastAsia="es-MX"/>
             </w:rPr>
           </w:pPr>
-          <w:hyperlink w:anchor="_Toc531202009" w:history="1">
+          <w:hyperlink w:anchor="_Toc532037788" w:history="1">
             <w:r>
               <w:rPr>
                 <w:rStyle w:val="Hipervnculo"/>
@@ -1972,7 +1987,7 @@
                 <w:noProof/>
                 <w:webHidden/>
               </w:rPr>
-              <w:instrText xml:space="preserve"> PAGEREF _Toc531202009 \h </w:instrText>
+              <w:instrText xml:space="preserve"> PAGEREF _Toc532037788 \h </w:instrText>
             </w:r>
             <w:r>
               <w:rPr>
@@ -1992,7 +2007,7 @@
                 <w:noProof/>
                 <w:webHidden/>
               </w:rPr>
-              <w:t>9</w:t>
+              <w:t>10</w:t>
             </w:r>
             <w:r>
               <w:rPr>
@@ -2013,15 +2028,14 @@
               <w:rFonts w:eastAsiaTheme="minorEastAsia" w:cstheme="minorBidi"/>
               <w:b w:val="0"/>
               <w:bCs w:val="0"/>
-              <w:i w:val="0"/>
-              <w:iCs w:val="0"/>
+              <w:caps w:val="0"/>
               <w:noProof/>
               <w:sz w:val="22"/>
               <w:szCs w:val="22"/>
               <w:lang w:eastAsia="es-MX"/>
             </w:rPr>
           </w:pPr>
-          <w:hyperlink w:anchor="_Toc531202010" w:history="1">
+          <w:hyperlink w:anchor="_Toc532037789" w:history="1">
             <w:r>
               <w:rPr>
                 <w:rStyle w:val="Hipervnculo"/>
@@ -2049,7 +2063,7 @@
                 <w:noProof/>
                 <w:webHidden/>
               </w:rPr>
-              <w:instrText xml:space="preserve"> PAGEREF _Toc531202010 \h </w:instrText>
+              <w:instrText xml:space="preserve"> PAGEREF _Toc532037789 \h </w:instrText>
             </w:r>
             <w:r>
               <w:rPr>
@@ -2069,7 +2083,7 @@
                 <w:noProof/>
                 <w:webHidden/>
               </w:rPr>
-              <w:t>9</w:t>
+              <w:t>10</w:t>
             </w:r>
             <w:r>
               <w:rPr>
@@ -2088,13 +2102,14 @@
             </w:tabs>
             <w:rPr>
               <w:rFonts w:eastAsiaTheme="minorEastAsia" w:cstheme="minorBidi"/>
-              <w:b w:val="0"/>
-              <w:bCs w:val="0"/>
+              <w:smallCaps w:val="0"/>
               <w:noProof/>
+              <w:sz w:val="22"/>
+              <w:szCs w:val="22"/>
               <w:lang w:eastAsia="es-MX"/>
             </w:rPr>
           </w:pPr>
-          <w:hyperlink w:anchor="_Toc531202011" w:history="1">
+          <w:hyperlink w:anchor="_Toc532037790" w:history="1">
             <w:r>
               <w:rPr>
                 <w:rStyle w:val="Hipervnculo"/>
@@ -2122,7 +2137,7 @@
                 <w:noProof/>
                 <w:webHidden/>
               </w:rPr>
-              <w:instrText xml:space="preserve"> PAGEREF _Toc531202011 \h </w:instrText>
+              <w:instrText xml:space="preserve"> PAGEREF _Toc532037790 \h </w:instrText>
             </w:r>
             <w:r>
               <w:rPr>
@@ -2142,7 +2157,7 @@
                 <w:noProof/>
                 <w:webHidden/>
               </w:rPr>
-              <w:t>9</w:t>
+              <w:t>10</w:t>
             </w:r>
             <w:r>
               <w:rPr>
@@ -2161,13 +2176,14 @@
             </w:tabs>
             <w:rPr>
               <w:rFonts w:eastAsiaTheme="minorEastAsia" w:cstheme="minorBidi"/>
-              <w:b w:val="0"/>
-              <w:bCs w:val="0"/>
+              <w:smallCaps w:val="0"/>
               <w:noProof/>
+              <w:sz w:val="22"/>
+              <w:szCs w:val="22"/>
               <w:lang w:eastAsia="es-MX"/>
             </w:rPr>
           </w:pPr>
-          <w:hyperlink w:anchor="_Toc531202012" w:history="1">
+          <w:hyperlink w:anchor="_Toc532037791" w:history="1">
             <w:r>
               <w:rPr>
                 <w:rStyle w:val="Hipervnculo"/>
@@ -2195,7 +2211,7 @@
                 <w:noProof/>
                 <w:webHidden/>
               </w:rPr>
-              <w:instrText xml:space="preserve"> PAGEREF _Toc531202012 \h </w:instrText>
+              <w:instrText xml:space="preserve"> PAGEREF _Toc532037791 \h </w:instrText>
             </w:r>
             <w:r>
               <w:rPr>
@@ -2215,7 +2231,7 @@
                 <w:noProof/>
                 <w:webHidden/>
               </w:rPr>
-              <w:t>11</w:t>
+              <w:t>12</w:t>
             </w:r>
             <w:r>
               <w:rPr>
@@ -2234,13 +2250,14 @@
             </w:tabs>
             <w:rPr>
               <w:rFonts w:eastAsiaTheme="minorEastAsia" w:cstheme="minorBidi"/>
-              <w:b w:val="0"/>
-              <w:bCs w:val="0"/>
+              <w:smallCaps w:val="0"/>
               <w:noProof/>
+              <w:sz w:val="22"/>
+              <w:szCs w:val="22"/>
               <w:lang w:eastAsia="es-MX"/>
             </w:rPr>
           </w:pPr>
-          <w:hyperlink w:anchor="_Toc531202013" w:history="1">
+          <w:hyperlink w:anchor="_Toc532037792" w:history="1">
             <w:r>
               <w:rPr>
                 <w:rStyle w:val="Hipervnculo"/>
@@ -2268,7 +2285,7 @@
                 <w:noProof/>
                 <w:webHidden/>
               </w:rPr>
-              <w:instrText xml:space="preserve"> PAGEREF _Toc531202013 \h </w:instrText>
+              <w:instrText xml:space="preserve"> PAGEREF _Toc532037792 \h </w:instrText>
             </w:r>
             <w:r>
               <w:rPr>
@@ -2288,7 +2305,7 @@
                 <w:noProof/>
                 <w:webHidden/>
               </w:rPr>
-              <w:t>11</w:t>
+              <w:t>12</w:t>
             </w:r>
             <w:r>
               <w:rPr>
@@ -2309,15 +2326,14 @@
               <w:rFonts w:eastAsiaTheme="minorEastAsia" w:cstheme="minorBidi"/>
               <w:b w:val="0"/>
               <w:bCs w:val="0"/>
-              <w:i w:val="0"/>
-              <w:iCs w:val="0"/>
+              <w:caps w:val="0"/>
               <w:noProof/>
               <w:sz w:val="22"/>
               <w:szCs w:val="22"/>
               <w:lang w:eastAsia="es-MX"/>
             </w:rPr>
           </w:pPr>
-          <w:hyperlink w:anchor="_Toc531202014" w:history="1">
+          <w:hyperlink w:anchor="_Toc532037793" w:history="1">
             <w:r>
               <w:rPr>
                 <w:rStyle w:val="Hipervnculo"/>
@@ -2345,7 +2361,7 @@
                 <w:noProof/>
                 <w:webHidden/>
               </w:rPr>
-              <w:instrText xml:space="preserve"> PAGEREF _Toc531202014 \h </w:instrText>
+              <w:instrText xml:space="preserve"> PAGEREF _Toc532037793 \h </w:instrText>
             </w:r>
             <w:r>
               <w:rPr>
@@ -2365,7 +2381,7 @@
                 <w:noProof/>
                 <w:webHidden/>
               </w:rPr>
-              <w:t>12</w:t>
+              <w:t>13</w:t>
             </w:r>
             <w:r>
               <w:rPr>
@@ -2384,13 +2400,14 @@
             </w:tabs>
             <w:rPr>
               <w:rFonts w:eastAsiaTheme="minorEastAsia" w:cstheme="minorBidi"/>
-              <w:b w:val="0"/>
-              <w:bCs w:val="0"/>
+              <w:smallCaps w:val="0"/>
               <w:noProof/>
+              <w:sz w:val="22"/>
+              <w:szCs w:val="22"/>
               <w:lang w:eastAsia="es-MX"/>
             </w:rPr>
           </w:pPr>
-          <w:hyperlink w:anchor="_Toc531202015" w:history="1">
+          <w:hyperlink w:anchor="_Toc532037794" w:history="1">
             <w:r>
               <w:rPr>
                 <w:rStyle w:val="Hipervnculo"/>
@@ -2418,7 +2435,7 @@
                 <w:noProof/>
                 <w:webHidden/>
               </w:rPr>
-              <w:instrText xml:space="preserve"> PAGEREF _Toc531202015 \h </w:instrText>
+              <w:instrText xml:space="preserve"> PAGEREF _Toc532037794 \h </w:instrText>
             </w:r>
             <w:r>
               <w:rPr>
@@ -2438,7 +2455,7 @@
                 <w:noProof/>
                 <w:webHidden/>
               </w:rPr>
-              <w:t>12</w:t>
+              <w:t>13</w:t>
             </w:r>
             <w:r>
               <w:rPr>
@@ -2457,13 +2474,14 @@
             </w:tabs>
             <w:rPr>
               <w:rFonts w:eastAsiaTheme="minorEastAsia" w:cstheme="minorBidi"/>
-              <w:b w:val="0"/>
-              <w:bCs w:val="0"/>
+              <w:smallCaps w:val="0"/>
               <w:noProof/>
+              <w:sz w:val="22"/>
+              <w:szCs w:val="22"/>
               <w:lang w:eastAsia="es-MX"/>
             </w:rPr>
           </w:pPr>
-          <w:hyperlink w:anchor="_Toc531202016" w:history="1">
+          <w:hyperlink w:anchor="_Toc532037795" w:history="1">
             <w:r>
               <w:rPr>
                 <w:rStyle w:val="Hipervnculo"/>
@@ -2491,7 +2509,7 @@
                 <w:noProof/>
                 <w:webHidden/>
               </w:rPr>
-              <w:instrText xml:space="preserve"> PAGEREF _Toc531202016 \h </w:instrText>
+              <w:instrText xml:space="preserve"> PAGEREF _Toc532037795 \h </w:instrText>
             </w:r>
             <w:r>
               <w:rPr>
@@ -2511,7 +2529,7 @@
                 <w:noProof/>
                 <w:webHidden/>
               </w:rPr>
-              <w:t>15</w:t>
+              <w:t>16</w:t>
             </w:r>
             <w:r>
               <w:rPr>
@@ -2530,13 +2548,14 @@
             </w:tabs>
             <w:rPr>
               <w:rFonts w:eastAsiaTheme="minorEastAsia" w:cstheme="minorBidi"/>
-              <w:b w:val="0"/>
-              <w:bCs w:val="0"/>
+              <w:smallCaps w:val="0"/>
               <w:noProof/>
+              <w:sz w:val="22"/>
+              <w:szCs w:val="22"/>
               <w:lang w:eastAsia="es-MX"/>
             </w:rPr>
           </w:pPr>
-          <w:hyperlink w:anchor="_Toc531202017" w:history="1">
+          <w:hyperlink w:anchor="_Toc532037796" w:history="1">
             <w:r>
               <w:rPr>
                 <w:rStyle w:val="Hipervnculo"/>
@@ -2564,7 +2583,7 @@
                 <w:noProof/>
                 <w:webHidden/>
               </w:rPr>
-              <w:instrText xml:space="preserve"> PAGEREF _Toc531202017 \h </w:instrText>
+              <w:instrText xml:space="preserve"> PAGEREF _Toc532037796 \h </w:instrText>
             </w:r>
             <w:r>
               <w:rPr>
@@ -2584,7 +2603,7 @@
                 <w:noProof/>
                 <w:webHidden/>
               </w:rPr>
-              <w:t>15</w:t>
+              <w:t>17</w:t>
             </w:r>
             <w:r>
               <w:rPr>
@@ -2605,15 +2624,14 @@
               <w:rFonts w:eastAsiaTheme="minorEastAsia" w:cstheme="minorBidi"/>
               <w:b w:val="0"/>
               <w:bCs w:val="0"/>
-              <w:i w:val="0"/>
-              <w:iCs w:val="0"/>
+              <w:caps w:val="0"/>
               <w:noProof/>
               <w:sz w:val="22"/>
               <w:szCs w:val="22"/>
               <w:lang w:eastAsia="es-MX"/>
             </w:rPr>
           </w:pPr>
-          <w:hyperlink w:anchor="_Toc531202018" w:history="1">
+          <w:hyperlink w:anchor="_Toc532037797" w:history="1">
             <w:r>
               <w:rPr>
                 <w:rStyle w:val="Hipervnculo"/>
@@ -2641,7 +2659,7 @@
                 <w:noProof/>
                 <w:webHidden/>
               </w:rPr>
-              <w:instrText xml:space="preserve"> PAGEREF _Toc531202018 \h </w:instrText>
+              <w:instrText xml:space="preserve"> PAGEREF _Toc532037797 \h </w:instrText>
             </w:r>
             <w:r>
               <w:rPr>
@@ -2661,7 +2679,7 @@
                 <w:noProof/>
                 <w:webHidden/>
               </w:rPr>
-              <w:t>15</w:t>
+              <w:t>17</w:t>
             </w:r>
             <w:r>
               <w:rPr>
@@ -2680,13 +2698,14 @@
             </w:tabs>
             <w:rPr>
               <w:rFonts w:eastAsiaTheme="minorEastAsia" w:cstheme="minorBidi"/>
-              <w:b w:val="0"/>
-              <w:bCs w:val="0"/>
+              <w:smallCaps w:val="0"/>
               <w:noProof/>
+              <w:sz w:val="22"/>
+              <w:szCs w:val="22"/>
               <w:lang w:eastAsia="es-MX"/>
             </w:rPr>
           </w:pPr>
-          <w:hyperlink w:anchor="_Toc531202019" w:history="1">
+          <w:hyperlink w:anchor="_Toc532037798" w:history="1">
             <w:r>
               <w:rPr>
                 <w:rStyle w:val="Hipervnculo"/>
@@ -2714,7 +2733,7 @@
                 <w:noProof/>
                 <w:webHidden/>
               </w:rPr>
-              <w:instrText xml:space="preserve"> PAGEREF _Toc531202019 \h </w:instrText>
+              <w:instrText xml:space="preserve"> PAGEREF _Toc532037798 \h </w:instrText>
             </w:r>
             <w:r>
               <w:rPr>
@@ -2734,7 +2753,7 @@
                 <w:noProof/>
                 <w:webHidden/>
               </w:rPr>
-              <w:t>15</w:t>
+              <w:t>17</w:t>
             </w:r>
             <w:r>
               <w:rPr>
@@ -2753,13 +2772,14 @@
             </w:tabs>
             <w:rPr>
               <w:rFonts w:eastAsiaTheme="minorEastAsia" w:cstheme="minorBidi"/>
-              <w:b w:val="0"/>
-              <w:bCs w:val="0"/>
+              <w:smallCaps w:val="0"/>
               <w:noProof/>
+              <w:sz w:val="22"/>
+              <w:szCs w:val="22"/>
               <w:lang w:eastAsia="es-MX"/>
             </w:rPr>
           </w:pPr>
-          <w:hyperlink w:anchor="_Toc531202020" w:history="1">
+          <w:hyperlink w:anchor="_Toc532037799" w:history="1">
             <w:r>
               <w:rPr>
                 <w:rStyle w:val="Hipervnculo"/>
@@ -2787,7 +2807,7 @@
                 <w:noProof/>
                 <w:webHidden/>
               </w:rPr>
-              <w:instrText xml:space="preserve"> PAGEREF _Toc531202020 \h </w:instrText>
+              <w:instrText xml:space="preserve"> PAGEREF _Toc532037799 \h </w:instrText>
             </w:r>
             <w:r>
               <w:rPr>
@@ -2807,7 +2827,7 @@
                 <w:noProof/>
                 <w:webHidden/>
               </w:rPr>
-              <w:t>18</w:t>
+              <w:t>19</w:t>
             </w:r>
             <w:r>
               <w:rPr>
@@ -2826,13 +2846,14 @@
             </w:tabs>
             <w:rPr>
               <w:rFonts w:eastAsiaTheme="minorEastAsia" w:cstheme="minorBidi"/>
-              <w:b w:val="0"/>
-              <w:bCs w:val="0"/>
+              <w:smallCaps w:val="0"/>
               <w:noProof/>
+              <w:sz w:val="22"/>
+              <w:szCs w:val="22"/>
               <w:lang w:eastAsia="es-MX"/>
             </w:rPr>
           </w:pPr>
-          <w:hyperlink w:anchor="_Toc531202021" w:history="1">
+          <w:hyperlink w:anchor="_Toc532037800" w:history="1">
             <w:r>
               <w:rPr>
                 <w:rStyle w:val="Hipervnculo"/>
@@ -2860,7 +2881,7 @@
                 <w:noProof/>
                 <w:webHidden/>
               </w:rPr>
-              <w:instrText xml:space="preserve"> PAGEREF _Toc531202021 \h </w:instrText>
+              <w:instrText xml:space="preserve"> PAGEREF _Toc532037800 \h </w:instrText>
             </w:r>
             <w:r>
               <w:rPr>
@@ -2880,7 +2901,7 @@
                 <w:noProof/>
                 <w:webHidden/>
               </w:rPr>
-              <w:t>18</w:t>
+              <w:t>19</w:t>
             </w:r>
             <w:r>
               <w:rPr>
@@ -2901,15 +2922,14 @@
               <w:rFonts w:eastAsiaTheme="minorEastAsia" w:cstheme="minorBidi"/>
               <w:b w:val="0"/>
               <w:bCs w:val="0"/>
-              <w:i w:val="0"/>
-              <w:iCs w:val="0"/>
+              <w:caps w:val="0"/>
               <w:noProof/>
               <w:sz w:val="22"/>
               <w:szCs w:val="22"/>
               <w:lang w:eastAsia="es-MX"/>
             </w:rPr>
           </w:pPr>
-          <w:hyperlink w:anchor="_Toc531202022" w:history="1">
+          <w:hyperlink w:anchor="_Toc532037801" w:history="1">
             <w:r>
               <w:rPr>
                 <w:rStyle w:val="Hipervnculo"/>
@@ -2937,7 +2957,7 @@
                 <w:noProof/>
                 <w:webHidden/>
               </w:rPr>
-              <w:instrText xml:space="preserve"> PAGEREF _Toc531202022 \h </w:instrText>
+              <w:instrText xml:space="preserve"> PAGEREF _Toc532037801 \h </w:instrText>
             </w:r>
             <w:r>
               <w:rPr>
@@ -2957,7 +2977,7 @@
                 <w:noProof/>
                 <w:webHidden/>
               </w:rPr>
-              <w:t>18</w:t>
+              <w:t>20</w:t>
             </w:r>
             <w:r>
               <w:rPr>
@@ -2976,13 +2996,14 @@
             </w:tabs>
             <w:rPr>
               <w:rFonts w:eastAsiaTheme="minorEastAsia" w:cstheme="minorBidi"/>
-              <w:b w:val="0"/>
-              <w:bCs w:val="0"/>
+              <w:smallCaps w:val="0"/>
               <w:noProof/>
+              <w:sz w:val="22"/>
+              <w:szCs w:val="22"/>
               <w:lang w:eastAsia="es-MX"/>
             </w:rPr>
           </w:pPr>
-          <w:hyperlink w:anchor="_Toc531202023" w:history="1">
+          <w:hyperlink w:anchor="_Toc532037802" w:history="1">
             <w:r>
               <w:rPr>
                 <w:rStyle w:val="Hipervnculo"/>
@@ -3010,7 +3031,7 @@
                 <w:noProof/>
                 <w:webHidden/>
               </w:rPr>
-              <w:instrText xml:space="preserve"> PAGEREF _Toc531202023 \h </w:instrText>
+              <w:instrText xml:space="preserve"> PAGEREF _Toc532037802 \h </w:instrText>
             </w:r>
             <w:r>
               <w:rPr>
@@ -3030,7 +3051,7 @@
                 <w:noProof/>
                 <w:webHidden/>
               </w:rPr>
-              <w:t>18</w:t>
+              <w:t>20</w:t>
             </w:r>
             <w:r>
               <w:rPr>
@@ -3049,13 +3070,14 @@
             </w:tabs>
             <w:rPr>
               <w:rFonts w:eastAsiaTheme="minorEastAsia" w:cstheme="minorBidi"/>
-              <w:b w:val="0"/>
-              <w:bCs w:val="0"/>
+              <w:smallCaps w:val="0"/>
               <w:noProof/>
+              <w:sz w:val="22"/>
+              <w:szCs w:val="22"/>
               <w:lang w:eastAsia="es-MX"/>
             </w:rPr>
           </w:pPr>
-          <w:hyperlink w:anchor="_Toc531202024" w:history="1">
+          <w:hyperlink w:anchor="_Toc532037803" w:history="1">
             <w:r>
               <w:rPr>
                 <w:rStyle w:val="Hipervnculo"/>
@@ -3083,7 +3105,7 @@
                 <w:noProof/>
                 <w:webHidden/>
               </w:rPr>
-              <w:instrText xml:space="preserve"> PAGEREF _Toc531202024 \h </w:instrText>
+              <w:instrText xml:space="preserve"> PAGEREF _Toc532037803 \h </w:instrText>
             </w:r>
             <w:r>
               <w:rPr>
@@ -3103,7 +3125,7 @@
                 <w:noProof/>
                 <w:webHidden/>
               </w:rPr>
-              <w:t>18</w:t>
+              <w:t>20</w:t>
             </w:r>
             <w:r>
               <w:rPr>
@@ -3122,13 +3144,14 @@
             </w:tabs>
             <w:rPr>
               <w:rFonts w:eastAsiaTheme="minorEastAsia" w:cstheme="minorBidi"/>
-              <w:b w:val="0"/>
-              <w:bCs w:val="0"/>
+              <w:smallCaps w:val="0"/>
               <w:noProof/>
+              <w:sz w:val="22"/>
+              <w:szCs w:val="22"/>
               <w:lang w:eastAsia="es-MX"/>
             </w:rPr>
           </w:pPr>
-          <w:hyperlink w:anchor="_Toc531202025" w:history="1">
+          <w:hyperlink w:anchor="_Toc532037804" w:history="1">
             <w:r>
               <w:rPr>
                 <w:rStyle w:val="Hipervnculo"/>
@@ -3156,7 +3179,7 @@
                 <w:noProof/>
                 <w:webHidden/>
               </w:rPr>
-              <w:instrText xml:space="preserve"> PAGEREF _Toc531202025 \h </w:instrText>
+              <w:instrText xml:space="preserve"> PAGEREF _Toc532037804 \h </w:instrText>
             </w:r>
             <w:r>
               <w:rPr>
@@ -3176,7 +3199,7 @@
                 <w:noProof/>
                 <w:webHidden/>
               </w:rPr>
-              <w:t>18</w:t>
+              <w:t>20</w:t>
             </w:r>
             <w:r>
               <w:rPr>
@@ -3197,15 +3220,14 @@
               <w:rFonts w:eastAsiaTheme="minorEastAsia" w:cstheme="minorBidi"/>
               <w:b w:val="0"/>
               <w:bCs w:val="0"/>
-              <w:i w:val="0"/>
-              <w:iCs w:val="0"/>
+              <w:caps w:val="0"/>
               <w:noProof/>
               <w:sz w:val="22"/>
               <w:szCs w:val="22"/>
               <w:lang w:eastAsia="es-MX"/>
             </w:rPr>
           </w:pPr>
-          <w:hyperlink w:anchor="_Toc531202026" w:history="1">
+          <w:hyperlink w:anchor="_Toc532037805" w:history="1">
             <w:r>
               <w:rPr>
                 <w:rStyle w:val="Hipervnculo"/>
@@ -3233,7 +3255,7 @@
                 <w:noProof/>
                 <w:webHidden/>
               </w:rPr>
-              <w:instrText xml:space="preserve"> PAGEREF _Toc531202026 \h </w:instrText>
+              <w:instrText xml:space="preserve"> PAGEREF _Toc532037805 \h </w:instrText>
             </w:r>
             <w:r>
               <w:rPr>
@@ -3253,7 +3275,7 @@
                 <w:noProof/>
                 <w:webHidden/>
               </w:rPr>
-              <w:t>18</w:t>
+              <w:t>20</w:t>
             </w:r>
             <w:r>
               <w:rPr>
@@ -3272,13 +3294,14 @@
             </w:tabs>
             <w:rPr>
               <w:rFonts w:eastAsiaTheme="minorEastAsia" w:cstheme="minorBidi"/>
-              <w:b w:val="0"/>
-              <w:bCs w:val="0"/>
+              <w:smallCaps w:val="0"/>
               <w:noProof/>
+              <w:sz w:val="22"/>
+              <w:szCs w:val="22"/>
               <w:lang w:eastAsia="es-MX"/>
             </w:rPr>
           </w:pPr>
-          <w:hyperlink w:anchor="_Toc531202027" w:history="1">
+          <w:hyperlink w:anchor="_Toc532037806" w:history="1">
             <w:r>
               <w:rPr>
                 <w:rStyle w:val="Hipervnculo"/>
@@ -3306,7 +3329,7 @@
                 <w:noProof/>
                 <w:webHidden/>
               </w:rPr>
-              <w:instrText xml:space="preserve"> PAGEREF _Toc531202027 \h </w:instrText>
+              <w:instrText xml:space="preserve"> PAGEREF _Toc532037806 \h </w:instrText>
             </w:r>
             <w:r>
               <w:rPr>
@@ -3326,7 +3349,7 @@
                 <w:noProof/>
                 <w:webHidden/>
               </w:rPr>
-              <w:t>18</w:t>
+              <w:t>20</w:t>
             </w:r>
             <w:r>
               <w:rPr>
@@ -3345,13 +3368,14 @@
             </w:tabs>
             <w:rPr>
               <w:rFonts w:eastAsiaTheme="minorEastAsia" w:cstheme="minorBidi"/>
-              <w:b w:val="0"/>
-              <w:bCs w:val="0"/>
+              <w:smallCaps w:val="0"/>
               <w:noProof/>
+              <w:sz w:val="22"/>
+              <w:szCs w:val="22"/>
               <w:lang w:eastAsia="es-MX"/>
             </w:rPr>
           </w:pPr>
-          <w:hyperlink w:anchor="_Toc531202028" w:history="1">
+          <w:hyperlink w:anchor="_Toc532037807" w:history="1">
             <w:r>
               <w:rPr>
                 <w:rStyle w:val="Hipervnculo"/>
@@ -3379,7 +3403,7 @@
                 <w:noProof/>
                 <w:webHidden/>
               </w:rPr>
-              <w:instrText xml:space="preserve"> PAGEREF _Toc531202028 \h </w:instrText>
+              <w:instrText xml:space="preserve"> PAGEREF _Toc532037807 \h </w:instrText>
             </w:r>
             <w:r>
               <w:rPr>
@@ -3399,7 +3423,7 @@
                 <w:noProof/>
                 <w:webHidden/>
               </w:rPr>
-              <w:t>20</w:t>
+              <w:t>22</w:t>
             </w:r>
             <w:r>
               <w:rPr>
@@ -3418,13 +3442,14 @@
             </w:tabs>
             <w:rPr>
               <w:rFonts w:eastAsiaTheme="minorEastAsia" w:cstheme="minorBidi"/>
-              <w:b w:val="0"/>
-              <w:bCs w:val="0"/>
+              <w:smallCaps w:val="0"/>
               <w:noProof/>
+              <w:sz w:val="22"/>
+              <w:szCs w:val="22"/>
               <w:lang w:eastAsia="es-MX"/>
             </w:rPr>
           </w:pPr>
-          <w:hyperlink w:anchor="_Toc531202029" w:history="1">
+          <w:hyperlink w:anchor="_Toc532037808" w:history="1">
             <w:r>
               <w:rPr>
                 <w:rStyle w:val="Hipervnculo"/>
@@ -3452,7 +3477,7 @@
                 <w:noProof/>
                 <w:webHidden/>
               </w:rPr>
-              <w:instrText xml:space="preserve"> PAGEREF _Toc531202029 \h </w:instrText>
+              <w:instrText xml:space="preserve"> PAGEREF _Toc532037808 \h </w:instrText>
             </w:r>
             <w:r>
               <w:rPr>
@@ -3472,7 +3497,7 @@
                 <w:noProof/>
                 <w:webHidden/>
               </w:rPr>
-              <w:t>20</w:t>
+              <w:t>22</w:t>
             </w:r>
             <w:r>
               <w:rPr>
@@ -3493,15 +3518,14 @@
               <w:rFonts w:eastAsiaTheme="minorEastAsia" w:cstheme="minorBidi"/>
               <w:b w:val="0"/>
               <w:bCs w:val="0"/>
-              <w:i w:val="0"/>
-              <w:iCs w:val="0"/>
+              <w:caps w:val="0"/>
               <w:noProof/>
               <w:sz w:val="22"/>
               <w:szCs w:val="22"/>
               <w:lang w:eastAsia="es-MX"/>
             </w:rPr>
           </w:pPr>
-          <w:hyperlink w:anchor="_Toc531202030" w:history="1">
+          <w:hyperlink w:anchor="_Toc532037809" w:history="1">
             <w:r>
               <w:rPr>
                 <w:rStyle w:val="Hipervnculo"/>
@@ -3529,7 +3553,7 @@
                 <w:noProof/>
                 <w:webHidden/>
               </w:rPr>
-              <w:instrText xml:space="preserve"> PAGEREF _Toc531202030 \h </w:instrText>
+              <w:instrText xml:space="preserve"> PAGEREF _Toc532037809 \h </w:instrText>
             </w:r>
             <w:r>
               <w:rPr>
@@ -3549,7 +3573,7 @@
                 <w:noProof/>
                 <w:webHidden/>
               </w:rPr>
-              <w:t>20</w:t>
+              <w:t>22</w:t>
             </w:r>
             <w:r>
               <w:rPr>
@@ -3568,13 +3592,14 @@
             </w:tabs>
             <w:rPr>
               <w:rFonts w:eastAsiaTheme="minorEastAsia" w:cstheme="minorBidi"/>
-              <w:b w:val="0"/>
-              <w:bCs w:val="0"/>
+              <w:smallCaps w:val="0"/>
               <w:noProof/>
+              <w:sz w:val="22"/>
+              <w:szCs w:val="22"/>
               <w:lang w:eastAsia="es-MX"/>
             </w:rPr>
           </w:pPr>
-          <w:hyperlink w:anchor="_Toc531202031" w:history="1">
+          <w:hyperlink w:anchor="_Toc532037810" w:history="1">
             <w:r>
               <w:rPr>
                 <w:rStyle w:val="Hipervnculo"/>
@@ -3602,7 +3627,7 @@
                 <w:noProof/>
                 <w:webHidden/>
               </w:rPr>
-              <w:instrText xml:space="preserve"> PAGEREF _Toc531202031 \h </w:instrText>
+              <w:instrText xml:space="preserve"> PAGEREF _Toc532037810 \h </w:instrText>
             </w:r>
             <w:r>
               <w:rPr>
@@ -3622,7 +3647,7 @@
                 <w:noProof/>
                 <w:webHidden/>
               </w:rPr>
-              <w:t>20</w:t>
+              <w:t>22</w:t>
             </w:r>
             <w:r>
               <w:rPr>
@@ -3641,13 +3666,14 @@
             </w:tabs>
             <w:rPr>
               <w:rFonts w:eastAsiaTheme="minorEastAsia" w:cstheme="minorBidi"/>
-              <w:b w:val="0"/>
-              <w:bCs w:val="0"/>
+              <w:smallCaps w:val="0"/>
               <w:noProof/>
+              <w:sz w:val="22"/>
+              <w:szCs w:val="22"/>
               <w:lang w:eastAsia="es-MX"/>
             </w:rPr>
           </w:pPr>
-          <w:hyperlink w:anchor="_Toc531202032" w:history="1">
+          <w:hyperlink w:anchor="_Toc532037811" w:history="1">
             <w:r>
               <w:rPr>
                 <w:rStyle w:val="Hipervnculo"/>
@@ -3675,7 +3701,7 @@
                 <w:noProof/>
                 <w:webHidden/>
               </w:rPr>
-              <w:instrText xml:space="preserve"> PAGEREF _Toc531202032 \h </w:instrText>
+              <w:instrText xml:space="preserve"> PAGEREF _Toc532037811 \h </w:instrText>
             </w:r>
             <w:r>
               <w:rPr>
@@ -3695,7 +3721,7 @@
                 <w:noProof/>
                 <w:webHidden/>
               </w:rPr>
-              <w:t>21</w:t>
+              <w:t>24</w:t>
             </w:r>
             <w:r>
               <w:rPr>
@@ -3714,13 +3740,14 @@
             </w:tabs>
             <w:rPr>
               <w:rFonts w:eastAsiaTheme="minorEastAsia" w:cstheme="minorBidi"/>
-              <w:b w:val="0"/>
-              <w:bCs w:val="0"/>
+              <w:smallCaps w:val="0"/>
               <w:noProof/>
+              <w:sz w:val="22"/>
+              <w:szCs w:val="22"/>
               <w:lang w:eastAsia="es-MX"/>
             </w:rPr>
           </w:pPr>
-          <w:hyperlink w:anchor="_Toc531202033" w:history="1">
+          <w:hyperlink w:anchor="_Toc532037812" w:history="1">
             <w:r>
               <w:rPr>
                 <w:rStyle w:val="Hipervnculo"/>
@@ -3748,7 +3775,7 @@
                 <w:noProof/>
                 <w:webHidden/>
               </w:rPr>
-              <w:instrText xml:space="preserve"> PAGEREF _Toc531202033 \h </w:instrText>
+              <w:instrText xml:space="preserve"> PAGEREF _Toc532037812 \h </w:instrText>
             </w:r>
             <w:r>
               <w:rPr>
@@ -3768,7 +3795,7 @@
                 <w:noProof/>
                 <w:webHidden/>
               </w:rPr>
-              <w:t>21</w:t>
+              <w:t>24</w:t>
             </w:r>
             <w:r>
               <w:rPr>
@@ -3789,15 +3816,14 @@
               <w:rFonts w:eastAsiaTheme="minorEastAsia" w:cstheme="minorBidi"/>
               <w:b w:val="0"/>
               <w:bCs w:val="0"/>
-              <w:i w:val="0"/>
-              <w:iCs w:val="0"/>
+              <w:caps w:val="0"/>
               <w:noProof/>
               <w:sz w:val="22"/>
               <w:szCs w:val="22"/>
               <w:lang w:eastAsia="es-MX"/>
             </w:rPr>
           </w:pPr>
-          <w:hyperlink w:anchor="_Toc531202034" w:history="1">
+          <w:hyperlink w:anchor="_Toc532037813" w:history="1">
             <w:r>
               <w:rPr>
                 <w:rStyle w:val="Hipervnculo"/>
@@ -3825,7 +3851,7 @@
                 <w:noProof/>
                 <w:webHidden/>
               </w:rPr>
-              <w:instrText xml:space="preserve"> PAGEREF _Toc531202034 \h </w:instrText>
+              <w:instrText xml:space="preserve"> PAGEREF _Toc532037813 \h </w:instrText>
             </w:r>
             <w:r>
               <w:rPr>
@@ -3845,7 +3871,7 @@
                 <w:noProof/>
                 <w:webHidden/>
               </w:rPr>
-              <w:t>21</w:t>
+              <w:t>24</w:t>
             </w:r>
             <w:r>
               <w:rPr>
@@ -3864,13 +3890,14 @@
             </w:tabs>
             <w:rPr>
               <w:rFonts w:eastAsiaTheme="minorEastAsia" w:cstheme="minorBidi"/>
-              <w:b w:val="0"/>
-              <w:bCs w:val="0"/>
+              <w:smallCaps w:val="0"/>
               <w:noProof/>
+              <w:sz w:val="22"/>
+              <w:szCs w:val="22"/>
               <w:lang w:eastAsia="es-MX"/>
             </w:rPr>
           </w:pPr>
-          <w:hyperlink w:anchor="_Toc531202035" w:history="1">
+          <w:hyperlink w:anchor="_Toc532037814" w:history="1">
             <w:r>
               <w:rPr>
                 <w:rStyle w:val="Hipervnculo"/>
@@ -3898,7 +3925,7 @@
                 <w:noProof/>
                 <w:webHidden/>
               </w:rPr>
-              <w:instrText xml:space="preserve"> PAGEREF _Toc531202035 \h </w:instrText>
+              <w:instrText xml:space="preserve"> PAGEREF _Toc532037814 \h </w:instrText>
             </w:r>
             <w:r>
               <w:rPr>
@@ -3918,7 +3945,7 @@
                 <w:noProof/>
                 <w:webHidden/>
               </w:rPr>
-              <w:t>21</w:t>
+              <w:t>24</w:t>
             </w:r>
             <w:r>
               <w:rPr>
@@ -3937,13 +3964,14 @@
             </w:tabs>
             <w:rPr>
               <w:rFonts w:eastAsiaTheme="minorEastAsia" w:cstheme="minorBidi"/>
-              <w:b w:val="0"/>
-              <w:bCs w:val="0"/>
+              <w:smallCaps w:val="0"/>
               <w:noProof/>
+              <w:sz w:val="22"/>
+              <w:szCs w:val="22"/>
               <w:lang w:eastAsia="es-MX"/>
             </w:rPr>
           </w:pPr>
-          <w:hyperlink w:anchor="_Toc531202036" w:history="1">
+          <w:hyperlink w:anchor="_Toc532037815" w:history="1">
             <w:r>
               <w:rPr>
                 <w:rStyle w:val="Hipervnculo"/>
@@ -3971,7 +3999,7 @@
                 <w:noProof/>
                 <w:webHidden/>
               </w:rPr>
-              <w:instrText xml:space="preserve"> PAGEREF _Toc531202036 \h </w:instrText>
+              <w:instrText xml:space="preserve"> PAGEREF _Toc532037815 \h </w:instrText>
             </w:r>
             <w:r>
               <w:rPr>
@@ -3991,7 +4019,7 @@
                 <w:noProof/>
                 <w:webHidden/>
               </w:rPr>
-              <w:t>23</w:t>
+              <w:t>26</w:t>
             </w:r>
             <w:r>
               <w:rPr>
@@ -4010,13 +4038,14 @@
             </w:tabs>
             <w:rPr>
               <w:rFonts w:eastAsiaTheme="minorEastAsia" w:cstheme="minorBidi"/>
-              <w:b w:val="0"/>
-              <w:bCs w:val="0"/>
+              <w:smallCaps w:val="0"/>
               <w:noProof/>
+              <w:sz w:val="22"/>
+              <w:szCs w:val="22"/>
               <w:lang w:eastAsia="es-MX"/>
             </w:rPr>
           </w:pPr>
-          <w:hyperlink w:anchor="_Toc531202037" w:history="1">
+          <w:hyperlink w:anchor="_Toc532037816" w:history="1">
             <w:r>
               <w:rPr>
                 <w:rStyle w:val="Hipervnculo"/>
@@ -4044,7 +4073,7 @@
                 <w:noProof/>
                 <w:webHidden/>
               </w:rPr>
-              <w:instrText xml:space="preserve"> PAGEREF _Toc531202037 \h </w:instrText>
+              <w:instrText xml:space="preserve"> PAGEREF _Toc532037816 \h </w:instrText>
             </w:r>
             <w:r>
               <w:rPr>
@@ -4064,7 +4093,7 @@
                 <w:noProof/>
                 <w:webHidden/>
               </w:rPr>
-              <w:t>23</w:t>
+              <w:t>26</w:t>
             </w:r>
             <w:r>
               <w:rPr>
@@ -4085,15 +4114,14 @@
               <w:rFonts w:eastAsiaTheme="minorEastAsia" w:cstheme="minorBidi"/>
               <w:b w:val="0"/>
               <w:bCs w:val="0"/>
-              <w:i w:val="0"/>
-              <w:iCs w:val="0"/>
+              <w:caps w:val="0"/>
               <w:noProof/>
               <w:sz w:val="22"/>
               <w:szCs w:val="22"/>
               <w:lang w:eastAsia="es-MX"/>
             </w:rPr>
           </w:pPr>
-          <w:hyperlink w:anchor="_Toc531202038" w:history="1">
+          <w:hyperlink w:anchor="_Toc532037817" w:history="1">
             <w:r>
               <w:rPr>
                 <w:rStyle w:val="Hipervnculo"/>
@@ -4120,7 +4148,7 @@
                 <w:noProof/>
                 <w:webHidden/>
               </w:rPr>
-              <w:instrText xml:space="preserve"> PAGEREF _Toc531202038 \h </w:instrText>
+              <w:instrText xml:space="preserve"> PAGEREF _Toc532037817 \h </w:instrText>
             </w:r>
             <w:r>
               <w:rPr>
@@ -4161,15 +4189,14 @@
               <w:rFonts w:eastAsiaTheme="minorEastAsia" w:cstheme="minorBidi"/>
               <w:b w:val="0"/>
               <w:bCs w:val="0"/>
-              <w:i w:val="0"/>
-              <w:iCs w:val="0"/>
+              <w:caps w:val="0"/>
               <w:noProof/>
               <w:sz w:val="22"/>
               <w:szCs w:val="22"/>
               <w:lang w:eastAsia="es-MX"/>
             </w:rPr>
           </w:pPr>
-          <w:hyperlink w:anchor="_Toc531202039" w:history="1">
+          <w:hyperlink w:anchor="_Toc532037818" w:history="1">
             <w:r>
               <w:rPr>
                 <w:rStyle w:val="Hipervnculo"/>
@@ -4196,7 +4223,7 @@
                 <w:noProof/>
                 <w:webHidden/>
               </w:rPr>
-              <w:instrText xml:space="preserve"> PAGEREF _Toc531202039 \h </w:instrText>
+              <w:instrText xml:space="preserve"> PAGEREF _Toc532037818 \h </w:instrText>
             </w:r>
             <w:r>
               <w:rPr>
@@ -4230,8 +4257,11 @@
         <w:p>
           <w:r>
             <w:rPr>
-              <w:b/>
+              <w:rFonts w:ascii="Arial" w:hAnsi="Arial" w:cs="Arial"/>
               <w:bCs/>
+              <w:caps/>
+              <w:sz w:val="20"/>
+              <w:szCs w:val="24"/>
               <w:lang w:val="es-ES"/>
             </w:rPr>
             <w:fldChar w:fldCharType="end"/>
@@ -4259,7 +4289,7 @@
           <w:rFonts w:ascii="Times New Roman" w:hAnsi="Times New Roman" w:cs="Times New Roman"/>
         </w:rPr>
       </w:pPr>
-      <w:bookmarkStart w:id="0" w:name="_Toc531201998"/>
+      <w:bookmarkStart w:id="0" w:name="_Toc532037777"/>
       <w:r>
         <w:rPr>
           <w:rFonts w:ascii="Times New Roman" w:hAnsi="Times New Roman" w:cs="Times New Roman"/>
@@ -4330,7 +4360,7 @@
           <w:rFonts w:ascii="Times New Roman" w:hAnsi="Times New Roman" w:cs="Times New Roman"/>
         </w:rPr>
       </w:pPr>
-      <w:bookmarkStart w:id="1" w:name="_Toc531201999"/>
+      <w:bookmarkStart w:id="1" w:name="_Toc532037778"/>
       <w:r>
         <w:rPr>
           <w:rFonts w:ascii="Times New Roman" w:hAnsi="Times New Roman" w:cs="Times New Roman"/>
@@ -4348,7 +4378,7 @@
           <w:rFonts w:ascii="Times New Roman" w:hAnsi="Times New Roman" w:cs="Times New Roman"/>
         </w:rPr>
       </w:pPr>
-      <w:bookmarkStart w:id="2" w:name="_Toc531202000"/>
+      <w:bookmarkStart w:id="2" w:name="_Toc532037779"/>
       <w:r>
         <w:rPr>
           <w:rFonts w:ascii="Times New Roman" w:hAnsi="Times New Roman" w:cs="Times New Roman"/>
@@ -4364,9 +4394,9 @@
         </w:rPr>
         <w:drawing>
           <wp:inline distT="0" distB="0" distL="0" distR="0">
-            <wp:extent cx="5603875" cy="3965575"/>
-            <wp:effectExtent l="0" t="0" r="0" b="0"/>
-            <wp:docPr id="4" name="Imagen 4"/>
+            <wp:extent cx="5991810" cy="3648075"/>
+            <wp:effectExtent l="0" t="0" r="9525" b="0"/>
+            <wp:docPr id="9" name="Imagen 9"/>
             <wp:cNvGraphicFramePr>
               <a:graphicFrameLocks xmlns:a="http://schemas.openxmlformats.org/drawingml/2006/main" noChangeAspect="1"/>
             </wp:cNvGraphicFramePr>
@@ -4374,7 +4404,7 @@
               <a:graphicData uri="http://schemas.openxmlformats.org/drawingml/2006/picture">
                 <pic:pic xmlns:pic="http://schemas.openxmlformats.org/drawingml/2006/picture">
                   <pic:nvPicPr>
-                    <pic:cNvPr id="0" name="Picture 2"/>
+                    <pic:cNvPr id="0" name="Picture 3"/>
                     <pic:cNvPicPr>
                       <a:picLocks noChangeAspect="1" noChangeArrowheads="1"/>
                     </pic:cNvPicPr>
@@ -4395,7 +4425,7 @@
                   <pic:spPr bwMode="auto">
                     <a:xfrm>
                       <a:off x="0" y="0"/>
-                      <a:ext cx="5603875" cy="3965575"/>
+                      <a:ext cx="5998171" cy="3651948"/>
                     </a:xfrm>
                     <a:prstGeom prst="rect">
                       <a:avLst/>
@@ -4424,7 +4454,7 @@
           <w:rFonts w:ascii="Times New Roman" w:hAnsi="Times New Roman" w:cs="Times New Roman"/>
         </w:rPr>
       </w:pPr>
-      <w:bookmarkStart w:id="3" w:name="_Toc531202001"/>
+      <w:bookmarkStart w:id="3" w:name="_Toc532037780"/>
       <w:r>
         <w:rPr>
           <w:rFonts w:ascii="Times New Roman" w:hAnsi="Times New Roman" w:cs="Times New Roman"/>
@@ -4434,7 +4464,61 @@
       </w:r>
       <w:bookmarkEnd w:id="3"/>
     </w:p>
-    <w:p/>
+    <w:p>
+      <w:r>
+        <w:rPr>
+          <w:noProof/>
+        </w:rPr>
+        <w:drawing>
+          <wp:inline distT="0" distB="0" distL="0" distR="0">
+            <wp:extent cx="4933500" cy="7762875"/>
+            <wp:effectExtent l="0" t="0" r="635" b="0"/>
+            <wp:docPr id="2" name="Imagen 2"/>
+            <wp:cNvGraphicFramePr>
+              <a:graphicFrameLocks xmlns:a="http://schemas.openxmlformats.org/drawingml/2006/main" noChangeAspect="1"/>
+            </wp:cNvGraphicFramePr>
+            <a:graphic xmlns:a="http://schemas.openxmlformats.org/drawingml/2006/main">
+              <a:graphicData uri="http://schemas.openxmlformats.org/drawingml/2006/picture">
+                <pic:pic xmlns:pic="http://schemas.openxmlformats.org/drawingml/2006/picture">
+                  <pic:nvPicPr>
+                    <pic:cNvPr id="0" name="Picture 1"/>
+                    <pic:cNvPicPr>
+                      <a:picLocks noChangeAspect="1" noChangeArrowheads="1"/>
+                    </pic:cNvPicPr>
+                  </pic:nvPicPr>
+                  <pic:blipFill>
+                    <a:blip r:embed="rId12">
+                      <a:extLst>
+                        <a:ext uri="{28A0092B-C50C-407E-A947-70E740481C1C}">
+                          <a14:useLocalDpi xmlns:a14="http://schemas.microsoft.com/office/drawing/2010/main" val="0"/>
+                        </a:ext>
+                      </a:extLst>
+                    </a:blip>
+                    <a:srcRect/>
+                    <a:stretch>
+                      <a:fillRect/>
+                    </a:stretch>
+                  </pic:blipFill>
+                  <pic:spPr bwMode="auto">
+                    <a:xfrm>
+                      <a:off x="0" y="0"/>
+                      <a:ext cx="4934505" cy="7764456"/>
+                    </a:xfrm>
+                    <a:prstGeom prst="rect">
+                      <a:avLst/>
+                    </a:prstGeom>
+                    <a:noFill/>
+                    <a:ln>
+                      <a:noFill/>
+                    </a:ln>
+                  </pic:spPr>
+                </pic:pic>
+              </a:graphicData>
+            </a:graphic>
+          </wp:inline>
+        </w:drawing>
+      </w:r>
+    </w:p>
     <w:p>
       <w:pPr>
         <w:pStyle w:val="Ttulo1"/>
@@ -4442,11 +4526,12 @@
           <w:rFonts w:ascii="Times New Roman" w:hAnsi="Times New Roman" w:cs="Times New Roman"/>
         </w:rPr>
       </w:pPr>
-      <w:bookmarkStart w:id="4" w:name="_Toc531202002"/>
+      <w:bookmarkStart w:id="4" w:name="_Toc532037781"/>
       <w:r>
         <w:rPr>
           <w:rFonts w:ascii="Times New Roman" w:hAnsi="Times New Roman" w:cs="Times New Roman"/>
         </w:rPr>
+        <w:lastRenderedPageBreak/>
         <w:t>CU01 - Administrar hardware</w:t>
       </w:r>
       <w:bookmarkEnd w:id="4"/>
@@ -4458,12 +4543,12 @@
           <w:rFonts w:ascii="Times New Roman" w:hAnsi="Times New Roman" w:cs="Times New Roman"/>
         </w:rPr>
       </w:pPr>
-      <w:bookmarkStart w:id="5" w:name="_Toc531202003"/>
+      <w:bookmarkStart w:id="5" w:name="_Toc532037782"/>
       <w:r>
         <w:rPr>
           <w:rFonts w:ascii="Times New Roman" w:hAnsi="Times New Roman" w:cs="Times New Roman"/>
         </w:rPr>
-        <w:t>-Descripción de caso de uso</w:t>
+        <w:t>Descripción de caso de uso</w:t>
       </w:r>
       <w:bookmarkEnd w:id="5"/>
     </w:p>
@@ -5309,7 +5394,7 @@
                 <w:rFonts w:ascii="Times New Roman" w:hAnsi="Times New Roman" w:cs="Times New Roman"/>
                 <w:lang w:val="es-ES"/>
               </w:rPr>
-              <w:t>Tipo de equipo</w:t>
+              <w:t>Numero de inventario.</w:t>
             </w:r>
           </w:p>
           <w:p>
@@ -5329,7 +5414,7 @@
                 <w:rFonts w:ascii="Times New Roman" w:hAnsi="Times New Roman" w:cs="Times New Roman"/>
                 <w:lang w:val="es-ES"/>
               </w:rPr>
-              <w:t>Modelo</w:t>
+              <w:t>Tipo de equipo</w:t>
             </w:r>
           </w:p>
           <w:p>
@@ -5349,7 +5434,7 @@
                 <w:rFonts w:ascii="Times New Roman" w:hAnsi="Times New Roman" w:cs="Times New Roman"/>
                 <w:lang w:val="es-ES"/>
               </w:rPr>
-              <w:t>Marca</w:t>
+              <w:t>Modelo</w:t>
             </w:r>
           </w:p>
           <w:p>
@@ -5369,7 +5454,7 @@
                 <w:rFonts w:ascii="Times New Roman" w:hAnsi="Times New Roman" w:cs="Times New Roman"/>
                 <w:lang w:val="es-ES"/>
               </w:rPr>
-              <w:t>No de serie</w:t>
+              <w:t>Marca</w:t>
             </w:r>
           </w:p>
           <w:p>
@@ -5389,7 +5474,7 @@
                 <w:rFonts w:ascii="Times New Roman" w:hAnsi="Times New Roman" w:cs="Times New Roman"/>
                 <w:lang w:val="es-ES"/>
               </w:rPr>
-              <w:t>Ubicación</w:t>
+              <w:t>No de serie</w:t>
             </w:r>
           </w:p>
           <w:p>
@@ -5409,6 +5494,26 @@
                 <w:rFonts w:ascii="Times New Roman" w:hAnsi="Times New Roman" w:cs="Times New Roman"/>
                 <w:lang w:val="es-ES"/>
               </w:rPr>
+              <w:t>Ubicación</w:t>
+            </w:r>
+          </w:p>
+          <w:p>
+            <w:pPr>
+              <w:pStyle w:val="Prrafodelista"/>
+              <w:numPr>
+                <w:ilvl w:val="0"/>
+                <w:numId w:val="8"/>
+              </w:numPr>
+              <w:rPr>
+                <w:rFonts w:ascii="Times New Roman" w:hAnsi="Times New Roman" w:cs="Times New Roman"/>
+                <w:lang w:val="es-ES"/>
+              </w:rPr>
+            </w:pPr>
+            <w:r>
+              <w:rPr>
+                <w:rFonts w:ascii="Times New Roman" w:hAnsi="Times New Roman" w:cs="Times New Roman"/>
+                <w:lang w:val="es-ES"/>
+              </w:rPr>
               <w:t>Estado</w:t>
             </w:r>
           </w:p>
@@ -5505,7 +5610,6 @@
                 <w:rFonts w:ascii="Times New Roman" w:hAnsi="Times New Roman" w:cs="Times New Roman"/>
                 <w:lang w:val="es-ES"/>
               </w:rPr>
-              <w:lastRenderedPageBreak/>
               <w:t xml:space="preserve">El sistema regresa al menú principal. </w:t>
             </w:r>
           </w:p>
@@ -5526,6 +5630,7 @@
                 <w:rFonts w:ascii="Times New Roman" w:hAnsi="Times New Roman" w:cs="Times New Roman"/>
                 <w:lang w:val="es-ES"/>
               </w:rPr>
+              <w:lastRenderedPageBreak/>
               <w:t>Termina CU</w:t>
             </w:r>
           </w:p>
@@ -5665,6 +5770,26 @@
                 <w:rFonts w:ascii="Times New Roman" w:hAnsi="Times New Roman" w:cs="Times New Roman"/>
                 <w:lang w:val="es-ES"/>
               </w:rPr>
+              <w:t>Numero de invantario</w:t>
+            </w:r>
+          </w:p>
+          <w:p>
+            <w:pPr>
+              <w:pStyle w:val="Prrafodelista"/>
+              <w:numPr>
+                <w:ilvl w:val="0"/>
+                <w:numId w:val="11"/>
+              </w:numPr>
+              <w:rPr>
+                <w:rFonts w:ascii="Times New Roman" w:hAnsi="Times New Roman" w:cs="Times New Roman"/>
+                <w:lang w:val="es-ES"/>
+              </w:rPr>
+            </w:pPr>
+            <w:r>
+              <w:rPr>
+                <w:rFonts w:ascii="Times New Roman" w:hAnsi="Times New Roman" w:cs="Times New Roman"/>
+                <w:lang w:val="es-ES"/>
+              </w:rPr>
               <w:t>Tipo de equipo</w:t>
             </w:r>
           </w:p>
@@ -6420,26 +6545,7 @@
                 <w:b/>
                 <w:lang w:val="es-ES"/>
               </w:rPr>
-              <w:lastRenderedPageBreak/>
-              <w:t xml:space="preserve">(relación </w:t>
-            </w:r>
-            <w:proofErr w:type="spellStart"/>
-            <w:r>
-              <w:rPr>
-                <w:rFonts w:ascii="Times New Roman" w:hAnsi="Times New Roman" w:cs="Times New Roman"/>
-                <w:b/>
-                <w:lang w:val="es-ES"/>
-              </w:rPr>
-              <w:t>Include</w:t>
-            </w:r>
-            <w:proofErr w:type="spellEnd"/>
-            <w:r>
-              <w:rPr>
-                <w:rFonts w:ascii="Times New Roman" w:hAnsi="Times New Roman" w:cs="Times New Roman"/>
-                <w:b/>
-                <w:lang w:val="es-ES"/>
-              </w:rPr>
-              <w:t>)</w:t>
+              <w:t>(relación Include)</w:t>
             </w:r>
           </w:p>
         </w:tc>
@@ -6466,7 +6572,6 @@
                 <w:rFonts w:ascii="Times New Roman" w:hAnsi="Times New Roman" w:cs="Times New Roman"/>
                 <w:lang w:val="es-ES"/>
               </w:rPr>
-              <w:lastRenderedPageBreak/>
               <w:t>Ninguno</w:t>
             </w:r>
           </w:p>
@@ -6501,6 +6606,7 @@
                 <w:b/>
                 <w:lang w:val="es-ES"/>
               </w:rPr>
+              <w:lastRenderedPageBreak/>
               <w:t>Extiende:</w:t>
             </w:r>
           </w:p>
@@ -6518,25 +6624,7 @@
                 <w:b/>
                 <w:lang w:val="es-ES"/>
               </w:rPr>
-              <w:t xml:space="preserve">(relación </w:t>
-            </w:r>
-            <w:proofErr w:type="spellStart"/>
-            <w:r>
-              <w:rPr>
-                <w:rFonts w:ascii="Times New Roman" w:hAnsi="Times New Roman" w:cs="Times New Roman"/>
-                <w:b/>
-                <w:lang w:val="es-ES"/>
-              </w:rPr>
-              <w:t>Extend</w:t>
-            </w:r>
-            <w:proofErr w:type="spellEnd"/>
-            <w:r>
-              <w:rPr>
-                <w:rFonts w:ascii="Times New Roman" w:hAnsi="Times New Roman" w:cs="Times New Roman"/>
-                <w:b/>
-                <w:lang w:val="es-ES"/>
-              </w:rPr>
-              <w:t>)</w:t>
+              <w:t>(relación Extend)</w:t>
             </w:r>
           </w:p>
         </w:tc>
@@ -6636,7 +6724,7 @@
           <w:rFonts w:ascii="Times New Roman" w:hAnsi="Times New Roman" w:cs="Times New Roman"/>
         </w:rPr>
       </w:pPr>
-      <w:bookmarkStart w:id="6" w:name="_Toc531202004"/>
+      <w:bookmarkStart w:id="6" w:name="_Toc532037783"/>
       <w:r>
         <w:rPr>
           <w:rFonts w:ascii="Times New Roman" w:hAnsi="Times New Roman" w:cs="Times New Roman"/>
@@ -6659,7 +6747,7 @@
           <w:rFonts w:ascii="Times New Roman" w:hAnsi="Times New Roman" w:cs="Times New Roman"/>
         </w:rPr>
       </w:pPr>
-      <w:bookmarkStart w:id="7" w:name="_Toc531202005"/>
+      <w:bookmarkStart w:id="7" w:name="_Toc532037784"/>
       <w:r>
         <w:rPr>
           <w:rFonts w:ascii="Times New Roman" w:hAnsi="Times New Roman" w:cs="Times New Roman"/>
@@ -6682,7 +6770,7 @@
           <w:rFonts w:ascii="Times New Roman" w:hAnsi="Times New Roman" w:cs="Times New Roman"/>
         </w:rPr>
       </w:pPr>
-      <w:bookmarkStart w:id="8" w:name="_Toc531202006"/>
+      <w:bookmarkStart w:id="8" w:name="_Toc532037785"/>
       <w:r>
         <w:rPr>
           <w:rFonts w:ascii="Times New Roman" w:hAnsi="Times New Roman" w:cs="Times New Roman"/>
@@ -6698,7 +6786,7 @@
           <w:rFonts w:ascii="Times New Roman" w:hAnsi="Times New Roman" w:cs="Times New Roman"/>
         </w:rPr>
       </w:pPr>
-      <w:bookmarkStart w:id="9" w:name="_Toc531202007"/>
+      <w:bookmarkStart w:id="9" w:name="_Toc532037786"/>
       <w:r>
         <w:rPr>
           <w:rFonts w:ascii="Times New Roman" w:hAnsi="Times New Roman" w:cs="Times New Roman"/>
@@ -7577,7 +7665,14 @@
                 <w:rFonts w:ascii="Times New Roman" w:hAnsi="Times New Roman" w:cs="Times New Roman"/>
                 <w:lang w:val="es-ES"/>
               </w:rPr>
-              <w:t>Tipo de software.</w:t>
+              <w:t>Nombre</w:t>
+            </w:r>
+            <w:r>
+              <w:rPr>
+                <w:rFonts w:ascii="Times New Roman" w:hAnsi="Times New Roman" w:cs="Times New Roman"/>
+                <w:lang w:val="es-ES"/>
+              </w:rPr>
+              <w:t xml:space="preserve"> de software.</w:t>
             </w:r>
           </w:p>
           <w:p>
@@ -7597,7 +7692,6 @@
                 <w:rFonts w:ascii="Times New Roman" w:hAnsi="Times New Roman" w:cs="Times New Roman"/>
                 <w:lang w:val="es-ES"/>
               </w:rPr>
-              <w:lastRenderedPageBreak/>
               <w:t>Versión.</w:t>
             </w:r>
           </w:p>
@@ -7638,6 +7732,7 @@
                 <w:rFonts w:ascii="Times New Roman" w:hAnsi="Times New Roman" w:cs="Times New Roman"/>
                 <w:lang w:val="es-ES"/>
               </w:rPr>
+              <w:lastRenderedPageBreak/>
               <w:t>No de licencias.</w:t>
             </w:r>
           </w:p>
@@ -8337,7 +8432,6 @@
                 <w:rFonts w:ascii="Times New Roman" w:hAnsi="Times New Roman" w:cs="Times New Roman"/>
                 <w:lang w:val="es-ES"/>
               </w:rPr>
-              <w:lastRenderedPageBreak/>
               <w:t>No. De licencias</w:t>
             </w:r>
           </w:p>
@@ -8358,6 +8452,7 @@
                 <w:rFonts w:ascii="Times New Roman" w:hAnsi="Times New Roman" w:cs="Times New Roman"/>
                 <w:lang w:val="es-ES"/>
               </w:rPr>
+              <w:lastRenderedPageBreak/>
               <w:t xml:space="preserve">El </w:t>
             </w:r>
             <w:proofErr w:type="gramStart"/>
@@ -8814,25 +8909,7 @@
                 <w:b/>
                 <w:lang w:val="es-ES"/>
               </w:rPr>
-              <w:t xml:space="preserve">(relación </w:t>
-            </w:r>
-            <w:proofErr w:type="spellStart"/>
-            <w:r>
-              <w:rPr>
-                <w:rFonts w:ascii="Times New Roman" w:hAnsi="Times New Roman" w:cs="Times New Roman"/>
-                <w:b/>
-                <w:lang w:val="es-ES"/>
-              </w:rPr>
-              <w:t>Include</w:t>
-            </w:r>
-            <w:proofErr w:type="spellEnd"/>
-            <w:r>
-              <w:rPr>
-                <w:rFonts w:ascii="Times New Roman" w:hAnsi="Times New Roman" w:cs="Times New Roman"/>
-                <w:b/>
-                <w:lang w:val="es-ES"/>
-              </w:rPr>
-              <w:t>)</w:t>
+              <w:t>(relación Include)</w:t>
             </w:r>
           </w:p>
         </w:tc>
@@ -8910,25 +8987,7 @@
                 <w:b/>
                 <w:lang w:val="es-ES"/>
               </w:rPr>
-              <w:t xml:space="preserve">(relación </w:t>
-            </w:r>
-            <w:proofErr w:type="spellStart"/>
-            <w:r>
-              <w:rPr>
-                <w:rFonts w:ascii="Times New Roman" w:hAnsi="Times New Roman" w:cs="Times New Roman"/>
-                <w:b/>
-                <w:lang w:val="es-ES"/>
-              </w:rPr>
-              <w:t>Extend</w:t>
-            </w:r>
-            <w:proofErr w:type="spellEnd"/>
-            <w:r>
-              <w:rPr>
-                <w:rFonts w:ascii="Times New Roman" w:hAnsi="Times New Roman" w:cs="Times New Roman"/>
-                <w:b/>
-                <w:lang w:val="es-ES"/>
-              </w:rPr>
-              <w:t>)</w:t>
+              <w:t>(relación Extend)</w:t>
             </w:r>
           </w:p>
         </w:tc>
@@ -9035,7 +9094,7 @@
           <w:rFonts w:ascii="Times New Roman" w:hAnsi="Times New Roman" w:cs="Times New Roman"/>
         </w:rPr>
       </w:pPr>
-      <w:bookmarkStart w:id="10" w:name="_Toc531202008"/>
+      <w:bookmarkStart w:id="10" w:name="_Toc532037787"/>
       <w:r>
         <w:rPr>
           <w:rFonts w:ascii="Times New Roman" w:hAnsi="Times New Roman" w:cs="Times New Roman"/>
@@ -9058,7 +9117,7 @@
           <w:rFonts w:ascii="Times New Roman" w:hAnsi="Times New Roman" w:cs="Times New Roman"/>
         </w:rPr>
       </w:pPr>
-      <w:bookmarkStart w:id="11" w:name="_Toc531202009"/>
+      <w:bookmarkStart w:id="11" w:name="_Toc532037788"/>
       <w:r>
         <w:rPr>
           <w:rFonts w:ascii="Times New Roman" w:hAnsi="Times New Roman" w:cs="Times New Roman"/>
@@ -9081,7 +9140,7 @@
           <w:rFonts w:ascii="Times New Roman" w:hAnsi="Times New Roman" w:cs="Times New Roman"/>
         </w:rPr>
       </w:pPr>
-      <w:bookmarkStart w:id="12" w:name="_Toc531202010"/>
+      <w:bookmarkStart w:id="12" w:name="_Toc532037789"/>
       <w:r>
         <w:rPr>
           <w:rFonts w:ascii="Times New Roman" w:hAnsi="Times New Roman" w:cs="Times New Roman"/>
@@ -9097,7 +9156,7 @@
           <w:rFonts w:ascii="Times New Roman" w:hAnsi="Times New Roman" w:cs="Times New Roman"/>
         </w:rPr>
       </w:pPr>
-      <w:bookmarkStart w:id="13" w:name="_Toc531202011"/>
+      <w:bookmarkStart w:id="13" w:name="_Toc532037790"/>
       <w:r>
         <w:rPr>
           <w:rFonts w:ascii="Times New Roman" w:hAnsi="Times New Roman" w:cs="Times New Roman"/>
@@ -9275,7 +9334,6 @@
                 <w:b/>
                 <w:lang w:val="es-ES"/>
               </w:rPr>
-              <w:lastRenderedPageBreak/>
               <w:t>Autor(es):</w:t>
             </w:r>
           </w:p>
@@ -9337,6 +9395,7 @@
                 <w:b/>
                 <w:lang w:val="es-ES"/>
               </w:rPr>
+              <w:lastRenderedPageBreak/>
               <w:t>Fecha de creación:</w:t>
             </w:r>
           </w:p>
@@ -10412,7 +10471,6 @@
                 <w:rFonts w:ascii="Times New Roman" w:hAnsi="Times New Roman" w:cs="Times New Roman"/>
                 <w:lang w:val="es-ES"/>
               </w:rPr>
-              <w:lastRenderedPageBreak/>
               <w:t>Regresa a paso 6 del flujo normal.</w:t>
             </w:r>
           </w:p>
@@ -11084,25 +11142,7 @@
                 <w:b/>
                 <w:lang w:val="es-ES"/>
               </w:rPr>
-              <w:t xml:space="preserve">(relación </w:t>
-            </w:r>
-            <w:proofErr w:type="spellStart"/>
-            <w:r>
-              <w:rPr>
-                <w:rFonts w:ascii="Times New Roman" w:hAnsi="Times New Roman" w:cs="Times New Roman"/>
-                <w:b/>
-                <w:lang w:val="es-ES"/>
-              </w:rPr>
-              <w:t>Include</w:t>
-            </w:r>
-            <w:proofErr w:type="spellEnd"/>
-            <w:r>
-              <w:rPr>
-                <w:rFonts w:ascii="Times New Roman" w:hAnsi="Times New Roman" w:cs="Times New Roman"/>
-                <w:b/>
-                <w:lang w:val="es-ES"/>
-              </w:rPr>
-              <w:t>)</w:t>
+              <w:t>(relación Include)</w:t>
             </w:r>
           </w:p>
         </w:tc>
@@ -11180,25 +11220,7 @@
                 <w:b/>
                 <w:lang w:val="es-ES"/>
               </w:rPr>
-              <w:t xml:space="preserve">(relación </w:t>
-            </w:r>
-            <w:proofErr w:type="spellStart"/>
-            <w:r>
-              <w:rPr>
-                <w:rFonts w:ascii="Times New Roman" w:hAnsi="Times New Roman" w:cs="Times New Roman"/>
-                <w:b/>
-                <w:lang w:val="es-ES"/>
-              </w:rPr>
-              <w:t>Extend</w:t>
-            </w:r>
-            <w:proofErr w:type="spellEnd"/>
-            <w:r>
-              <w:rPr>
-                <w:rFonts w:ascii="Times New Roman" w:hAnsi="Times New Roman" w:cs="Times New Roman"/>
-                <w:b/>
-                <w:lang w:val="es-ES"/>
-              </w:rPr>
-              <w:t>)</w:t>
+              <w:t>(relación Extend)</w:t>
             </w:r>
           </w:p>
         </w:tc>
@@ -11306,7 +11328,7 @@
           <w:rFonts w:ascii="Times New Roman" w:hAnsi="Times New Roman" w:cs="Times New Roman"/>
         </w:rPr>
       </w:pPr>
-      <w:bookmarkStart w:id="14" w:name="_Toc531202012"/>
+      <w:bookmarkStart w:id="14" w:name="_Toc532037791"/>
       <w:r>
         <w:rPr>
           <w:rFonts w:ascii="Times New Roman" w:hAnsi="Times New Roman" w:cs="Times New Roman"/>
@@ -11329,35 +11351,35 @@
           <w:rFonts w:ascii="Times New Roman" w:hAnsi="Times New Roman" w:cs="Times New Roman"/>
         </w:rPr>
       </w:pPr>
-      <w:bookmarkStart w:id="15" w:name="_Toc531202013"/>
+      <w:bookmarkStart w:id="15" w:name="_Toc532037792"/>
+      <w:r>
+        <w:rPr>
+          <w:rFonts w:ascii="Times New Roman" w:hAnsi="Times New Roman" w:cs="Times New Roman"/>
+        </w:rPr>
+        <w:t>Diagrama de secuencia</w:t>
+      </w:r>
+      <w:bookmarkEnd w:id="15"/>
+    </w:p>
+    <w:p>
+      <w:pPr>
+        <w:rPr>
+          <w:rFonts w:ascii="Times New Roman" w:hAnsi="Times New Roman" w:cs="Times New Roman"/>
+        </w:rPr>
+      </w:pPr>
+    </w:p>
+    <w:p>
+      <w:pPr>
+        <w:pStyle w:val="Ttulo1"/>
+        <w:rPr>
+          <w:rFonts w:ascii="Times New Roman" w:hAnsi="Times New Roman" w:cs="Times New Roman"/>
+        </w:rPr>
+      </w:pPr>
+      <w:bookmarkStart w:id="16" w:name="_Toc532037793"/>
       <w:r>
         <w:rPr>
           <w:rFonts w:ascii="Times New Roman" w:hAnsi="Times New Roman" w:cs="Times New Roman"/>
         </w:rPr>
         <w:lastRenderedPageBreak/>
-        <w:t>Diagrama de secuencia</w:t>
-      </w:r>
-      <w:bookmarkEnd w:id="15"/>
-    </w:p>
-    <w:p>
-      <w:pPr>
-        <w:rPr>
-          <w:rFonts w:ascii="Times New Roman" w:hAnsi="Times New Roman" w:cs="Times New Roman"/>
-        </w:rPr>
-      </w:pPr>
-    </w:p>
-    <w:p>
-      <w:pPr>
-        <w:pStyle w:val="Ttulo1"/>
-        <w:rPr>
-          <w:rFonts w:ascii="Times New Roman" w:hAnsi="Times New Roman" w:cs="Times New Roman"/>
-        </w:rPr>
-      </w:pPr>
-      <w:bookmarkStart w:id="16" w:name="_Toc531202014"/>
-      <w:r>
-        <w:rPr>
-          <w:rFonts w:ascii="Times New Roman" w:hAnsi="Times New Roman" w:cs="Times New Roman"/>
-        </w:rPr>
         <w:t>CU04 – Administrar préstamo de equipo</w:t>
       </w:r>
       <w:bookmarkEnd w:id="16"/>
@@ -11369,7 +11391,7 @@
           <w:rFonts w:ascii="Times New Roman" w:hAnsi="Times New Roman" w:cs="Times New Roman"/>
         </w:rPr>
       </w:pPr>
-      <w:bookmarkStart w:id="17" w:name="_Toc531202015"/>
+      <w:bookmarkStart w:id="17" w:name="_Toc532037794"/>
       <w:r>
         <w:rPr>
           <w:rFonts w:ascii="Times New Roman" w:hAnsi="Times New Roman" w:cs="Times New Roman"/>
@@ -12386,7 +12408,6 @@
                 <w:rFonts w:ascii="Times New Roman" w:hAnsi="Times New Roman" w:cs="Times New Roman"/>
                 <w:lang w:val="es-ES"/>
               </w:rPr>
-              <w:lastRenderedPageBreak/>
               <w:t>El sistema valida los datos, guarda la información en la base de datos y muestra el mensaje “El préstamo ha sido registrado con éxito” (ver FA03, EX01)</w:t>
             </w:r>
           </w:p>
@@ -12443,6 +12464,7 @@
                 <w:rFonts w:ascii="Times New Roman" w:hAnsi="Times New Roman" w:cs="Times New Roman"/>
                 <w:lang w:val="es-ES"/>
               </w:rPr>
+              <w:lastRenderedPageBreak/>
               <w:t>El sistema muestra la ventana principal</w:t>
             </w:r>
           </w:p>
@@ -13033,7 +13055,6 @@
                 <w:rFonts w:ascii="Times New Roman" w:hAnsi="Times New Roman" w:cs="Times New Roman"/>
                 <w:lang w:val="es-ES"/>
               </w:rPr>
-              <w:lastRenderedPageBreak/>
               <w:t>El sistema despliega un mensaje “¿Seguro que desea cancelar?”</w:t>
             </w:r>
           </w:p>
@@ -13363,25 +13384,7 @@
                 <w:b/>
                 <w:lang w:val="es-ES"/>
               </w:rPr>
-              <w:t xml:space="preserve">(relación </w:t>
-            </w:r>
-            <w:proofErr w:type="spellStart"/>
-            <w:r>
-              <w:rPr>
-                <w:rFonts w:ascii="Times New Roman" w:hAnsi="Times New Roman" w:cs="Times New Roman"/>
-                <w:b/>
-                <w:lang w:val="es-ES"/>
-              </w:rPr>
-              <w:t>Include</w:t>
-            </w:r>
-            <w:proofErr w:type="spellEnd"/>
-            <w:r>
-              <w:rPr>
-                <w:rFonts w:ascii="Times New Roman" w:hAnsi="Times New Roman" w:cs="Times New Roman"/>
-                <w:b/>
-                <w:lang w:val="es-ES"/>
-              </w:rPr>
-              <w:t>)</w:t>
+              <w:t>(relación Include)</w:t>
             </w:r>
           </w:p>
         </w:tc>
@@ -13458,25 +13461,7 @@
                 <w:b/>
                 <w:lang w:val="es-ES"/>
               </w:rPr>
-              <w:t xml:space="preserve">(relación </w:t>
-            </w:r>
-            <w:proofErr w:type="spellStart"/>
-            <w:r>
-              <w:rPr>
-                <w:rFonts w:ascii="Times New Roman" w:hAnsi="Times New Roman" w:cs="Times New Roman"/>
-                <w:b/>
-                <w:lang w:val="es-ES"/>
-              </w:rPr>
-              <w:t>Extend</w:t>
-            </w:r>
-            <w:proofErr w:type="spellEnd"/>
-            <w:r>
-              <w:rPr>
-                <w:rFonts w:ascii="Times New Roman" w:hAnsi="Times New Roman" w:cs="Times New Roman"/>
-                <w:b/>
-                <w:lang w:val="es-ES"/>
-              </w:rPr>
-              <w:t>)</w:t>
+              <w:t>(relación Extend)</w:t>
             </w:r>
           </w:p>
         </w:tc>
@@ -13583,7 +13568,7 @@
           <w:rFonts w:ascii="Times New Roman" w:hAnsi="Times New Roman" w:cs="Times New Roman"/>
         </w:rPr>
       </w:pPr>
-      <w:bookmarkStart w:id="18" w:name="_Toc531202016"/>
+      <w:bookmarkStart w:id="18" w:name="_Toc532037795"/>
       <w:r>
         <w:rPr>
           <w:rFonts w:ascii="Times New Roman" w:hAnsi="Times New Roman" w:cs="Times New Roman"/>
@@ -13625,7 +13610,7 @@
                     </pic:cNvPicPr>
                   </pic:nvPicPr>
                   <pic:blipFill>
-                    <a:blip r:embed="rId12">
+                    <a:blip r:embed="rId13">
                       <a:extLst>
                         <a:ext uri="{28A0092B-C50C-407E-A947-70E740481C1C}">
                           <a14:useLocalDpi xmlns:a14="http://schemas.microsoft.com/office/drawing/2010/main" val="0"/>
@@ -13685,7 +13670,7 @@
                     </pic:cNvPicPr>
                   </pic:nvPicPr>
                   <pic:blipFill>
-                    <a:blip r:embed="rId13">
+                    <a:blip r:embed="rId14">
                       <a:extLst>
                         <a:ext uri="{28A0092B-C50C-407E-A947-70E740481C1C}">
                           <a14:useLocalDpi xmlns:a14="http://schemas.microsoft.com/office/drawing/2010/main" val="0"/>
@@ -13746,7 +13731,7 @@
                     </pic:cNvPicPr>
                   </pic:nvPicPr>
                   <pic:blipFill>
-                    <a:blip r:embed="rId14">
+                    <a:blip r:embed="rId15">
                       <a:extLst>
                         <a:ext uri="{28A0092B-C50C-407E-A947-70E740481C1C}">
                           <a14:useLocalDpi xmlns:a14="http://schemas.microsoft.com/office/drawing/2010/main" val="0"/>
@@ -13800,7 +13785,7 @@
                     </pic:cNvPicPr>
                   </pic:nvPicPr>
                   <pic:blipFill>
-                    <a:blip r:embed="rId15">
+                    <a:blip r:embed="rId16">
                       <a:extLst>
                         <a:ext uri="{28A0092B-C50C-407E-A947-70E740481C1C}">
                           <a14:useLocalDpi xmlns:a14="http://schemas.microsoft.com/office/drawing/2010/main" val="0"/>
@@ -13839,7 +13824,7 @@
           <w:rFonts w:ascii="Times New Roman" w:hAnsi="Times New Roman" w:cs="Times New Roman"/>
         </w:rPr>
       </w:pPr>
-      <w:bookmarkStart w:id="19" w:name="_Toc531202017"/>
+      <w:bookmarkStart w:id="19" w:name="_Toc532037796"/>
       <w:r>
         <w:rPr>
           <w:rFonts w:ascii="Times New Roman" w:hAnsi="Times New Roman" w:cs="Times New Roman"/>
@@ -13862,7 +13847,7 @@
           <w:rFonts w:ascii="Times New Roman" w:hAnsi="Times New Roman" w:cs="Times New Roman"/>
         </w:rPr>
       </w:pPr>
-      <w:bookmarkStart w:id="20" w:name="_Toc531202018"/>
+      <w:bookmarkStart w:id="20" w:name="_Toc532037797"/>
       <w:r>
         <w:rPr>
           <w:rFonts w:ascii="Times New Roman" w:hAnsi="Times New Roman" w:cs="Times New Roman"/>
@@ -13878,7 +13863,7 @@
           <w:rFonts w:ascii="Times New Roman" w:hAnsi="Times New Roman" w:cs="Times New Roman"/>
         </w:rPr>
       </w:pPr>
-      <w:bookmarkStart w:id="21" w:name="_Toc531202019"/>
+      <w:bookmarkStart w:id="21" w:name="_Toc532037798"/>
       <w:r>
         <w:rPr>
           <w:rFonts w:ascii="Times New Roman" w:hAnsi="Times New Roman" w:cs="Times New Roman"/>
@@ -14263,15 +14248,13 @@
               </w:rPr>
               <w:t xml:space="preserve">Con este caso de uso el jefe de centro de </w:t>
             </w:r>
-            <w:proofErr w:type="spellStart"/>
-            <w:r>
-              <w:rPr>
-                <w:rFonts w:ascii="Times New Roman" w:hAnsi="Times New Roman" w:cs="Times New Roman"/>
-                <w:lang w:val="es-ES"/>
-              </w:rPr>
-              <w:t>computo</w:t>
-            </w:r>
-            <w:proofErr w:type="spellEnd"/>
+            <w:r>
+              <w:rPr>
+                <w:rFonts w:ascii="Times New Roman" w:hAnsi="Times New Roman" w:cs="Times New Roman"/>
+                <w:lang w:val="es-ES"/>
+              </w:rPr>
+              <w:t>cómputo</w:t>
+            </w:r>
             <w:r>
               <w:rPr>
                 <w:rFonts w:ascii="Times New Roman" w:hAnsi="Times New Roman" w:cs="Times New Roman"/>
@@ -14279,15 +14262,13 @@
               </w:rPr>
               <w:t xml:space="preserve"> podrá registrar que integrante del personal es responsable de cada área del centro de </w:t>
             </w:r>
-            <w:proofErr w:type="spellStart"/>
-            <w:r>
-              <w:rPr>
-                <w:rFonts w:ascii="Times New Roman" w:hAnsi="Times New Roman" w:cs="Times New Roman"/>
-                <w:lang w:val="es-ES"/>
-              </w:rPr>
-              <w:t>computo</w:t>
-            </w:r>
-            <w:proofErr w:type="spellEnd"/>
+            <w:r>
+              <w:rPr>
+                <w:rFonts w:ascii="Times New Roman" w:hAnsi="Times New Roman" w:cs="Times New Roman"/>
+                <w:lang w:val="es-ES"/>
+              </w:rPr>
+              <w:t>cómputo</w:t>
+            </w:r>
             <w:r>
               <w:rPr>
                 <w:rFonts w:ascii="Times New Roman" w:hAnsi="Times New Roman" w:cs="Times New Roman"/>
@@ -14295,15 +14276,13 @@
               </w:rPr>
               <w:t xml:space="preserve">, </w:t>
             </w:r>
-            <w:proofErr w:type="spellStart"/>
-            <w:r>
-              <w:rPr>
-                <w:rFonts w:ascii="Times New Roman" w:hAnsi="Times New Roman" w:cs="Times New Roman"/>
-                <w:lang w:val="es-ES"/>
-              </w:rPr>
-              <w:t>asi</w:t>
-            </w:r>
-            <w:proofErr w:type="spellEnd"/>
+            <w:r>
+              <w:rPr>
+                <w:rFonts w:ascii="Times New Roman" w:hAnsi="Times New Roman" w:cs="Times New Roman"/>
+                <w:lang w:val="es-ES"/>
+              </w:rPr>
+              <w:t>así</w:t>
+            </w:r>
             <w:r>
               <w:rPr>
                 <w:rFonts w:ascii="Times New Roman" w:hAnsi="Times New Roman" w:cs="Times New Roman"/>
@@ -14488,15 +14467,13 @@
               </w:rPr>
               <w:t xml:space="preserve">El </w:t>
             </w:r>
-            <w:proofErr w:type="gramStart"/>
-            <w:r>
-              <w:rPr>
-                <w:rFonts w:ascii="Times New Roman" w:hAnsi="Times New Roman" w:cs="Times New Roman"/>
-                <w:lang w:val="es-ES"/>
-              </w:rPr>
-              <w:t>Jefe</w:t>
-            </w:r>
-            <w:proofErr w:type="gramEnd"/>
+            <w:r>
+              <w:rPr>
+                <w:rFonts w:ascii="Times New Roman" w:hAnsi="Times New Roman" w:cs="Times New Roman"/>
+                <w:lang w:val="es-ES"/>
+              </w:rPr>
+              <w:t>jefe</w:t>
+            </w:r>
             <w:r>
               <w:rPr>
                 <w:rFonts w:ascii="Times New Roman" w:hAnsi="Times New Roman" w:cs="Times New Roman"/>
@@ -14568,15 +14545,13 @@
               </w:rPr>
               <w:t xml:space="preserve">El </w:t>
             </w:r>
-            <w:proofErr w:type="gramStart"/>
-            <w:r>
-              <w:rPr>
-                <w:rFonts w:ascii="Times New Roman" w:hAnsi="Times New Roman" w:cs="Times New Roman"/>
-                <w:lang w:val="es-ES"/>
-              </w:rPr>
-              <w:t>Jefe</w:t>
-            </w:r>
-            <w:proofErr w:type="gramEnd"/>
+            <w:r>
+              <w:rPr>
+                <w:rFonts w:ascii="Times New Roman" w:hAnsi="Times New Roman" w:cs="Times New Roman"/>
+                <w:lang w:val="es-ES"/>
+              </w:rPr>
+              <w:t>jefe</w:t>
+            </w:r>
             <w:r>
               <w:rPr>
                 <w:rFonts w:ascii="Times New Roman" w:hAnsi="Times New Roman" w:cs="Times New Roman"/>
@@ -14769,15 +14744,13 @@
               </w:rPr>
               <w:t xml:space="preserve">El jefe de centro de </w:t>
             </w:r>
-            <w:proofErr w:type="spellStart"/>
-            <w:r>
-              <w:rPr>
-                <w:rFonts w:ascii="Times New Roman" w:hAnsi="Times New Roman" w:cs="Times New Roman"/>
-                <w:lang w:val="es-ES"/>
-              </w:rPr>
-              <w:t>computo</w:t>
-            </w:r>
-            <w:proofErr w:type="spellEnd"/>
+            <w:r>
+              <w:rPr>
+                <w:rFonts w:ascii="Times New Roman" w:hAnsi="Times New Roman" w:cs="Times New Roman"/>
+                <w:lang w:val="es-ES"/>
+              </w:rPr>
+              <w:t>cómputo</w:t>
+            </w:r>
             <w:r>
               <w:rPr>
                 <w:rFonts w:ascii="Times New Roman" w:hAnsi="Times New Roman" w:cs="Times New Roman"/>
@@ -14825,15 +14798,13 @@
               </w:rPr>
               <w:t xml:space="preserve">El jefe de centro de </w:t>
             </w:r>
-            <w:proofErr w:type="spellStart"/>
-            <w:r>
-              <w:rPr>
-                <w:rFonts w:ascii="Times New Roman" w:hAnsi="Times New Roman" w:cs="Times New Roman"/>
-                <w:lang w:val="es-ES"/>
-              </w:rPr>
-              <w:t>computo</w:t>
-            </w:r>
-            <w:proofErr w:type="spellEnd"/>
+            <w:r>
+              <w:rPr>
+                <w:rFonts w:ascii="Times New Roman" w:hAnsi="Times New Roman" w:cs="Times New Roman"/>
+                <w:lang w:val="es-ES"/>
+              </w:rPr>
+              <w:t>cómputo</w:t>
+            </w:r>
             <w:r>
               <w:rPr>
                 <w:rFonts w:ascii="Times New Roman" w:hAnsi="Times New Roman" w:cs="Times New Roman"/>
@@ -14867,7 +14838,14 @@
                 <w:rFonts w:ascii="Times New Roman" w:hAnsi="Times New Roman" w:cs="Times New Roman"/>
                 <w:lang w:val="es-ES"/>
               </w:rPr>
-              <w:t>Responsable</w:t>
+              <w:t>R</w:t>
+            </w:r>
+            <w:r>
+              <w:rPr>
+                <w:rFonts w:ascii="Times New Roman" w:hAnsi="Times New Roman" w:cs="Times New Roman"/>
+                <w:lang w:val="es-ES"/>
+              </w:rPr>
+              <w:t>esponsable</w:t>
             </w:r>
             <w:proofErr w:type="gramEnd"/>
             <w:r>
@@ -14897,15 +14875,13 @@
               </w:rPr>
               <w:t xml:space="preserve">El jefe de centro de </w:t>
             </w:r>
-            <w:proofErr w:type="spellStart"/>
-            <w:r>
-              <w:rPr>
-                <w:rFonts w:ascii="Times New Roman" w:hAnsi="Times New Roman" w:cs="Times New Roman"/>
-                <w:lang w:val="es-ES"/>
-              </w:rPr>
-              <w:t>computo</w:t>
-            </w:r>
-            <w:proofErr w:type="spellEnd"/>
+            <w:r>
+              <w:rPr>
+                <w:rFonts w:ascii="Times New Roman" w:hAnsi="Times New Roman" w:cs="Times New Roman"/>
+                <w:lang w:val="es-ES"/>
+              </w:rPr>
+              <w:t>cómputo</w:t>
+            </w:r>
             <w:r>
               <w:rPr>
                 <w:rFonts w:ascii="Times New Roman" w:hAnsi="Times New Roman" w:cs="Times New Roman"/>
@@ -15019,15 +14995,13 @@
               </w:rPr>
               <w:t xml:space="preserve">El jefe del centro de </w:t>
             </w:r>
-            <w:proofErr w:type="spellStart"/>
-            <w:r>
-              <w:rPr>
-                <w:rFonts w:ascii="Times New Roman" w:hAnsi="Times New Roman" w:cs="Times New Roman"/>
-                <w:lang w:val="es-ES"/>
-              </w:rPr>
-              <w:t>computo</w:t>
-            </w:r>
-            <w:proofErr w:type="spellEnd"/>
+            <w:r>
+              <w:rPr>
+                <w:rFonts w:ascii="Times New Roman" w:hAnsi="Times New Roman" w:cs="Times New Roman"/>
+                <w:lang w:val="es-ES"/>
+              </w:rPr>
+              <w:t>cómputo</w:t>
+            </w:r>
             <w:r>
               <w:rPr>
                 <w:rFonts w:ascii="Times New Roman" w:hAnsi="Times New Roman" w:cs="Times New Roman"/>
@@ -15115,15 +15089,13 @@
               </w:rPr>
               <w:t xml:space="preserve">Área </w:t>
             </w:r>
-            <w:proofErr w:type="spellStart"/>
-            <w:r>
-              <w:rPr>
-                <w:rFonts w:ascii="Times New Roman" w:hAnsi="Times New Roman" w:cs="Times New Roman"/>
-                <w:lang w:val="es-ES"/>
-              </w:rPr>
-              <w:t>del</w:t>
-            </w:r>
-            <w:proofErr w:type="spellEnd"/>
+            <w:r>
+              <w:rPr>
+                <w:rFonts w:ascii="Times New Roman" w:hAnsi="Times New Roman" w:cs="Times New Roman"/>
+                <w:lang w:val="es-ES"/>
+              </w:rPr>
+              <w:t>de</w:t>
+            </w:r>
             <w:r>
               <w:rPr>
                 <w:rFonts w:ascii="Times New Roman" w:hAnsi="Times New Roman" w:cs="Times New Roman"/>
@@ -15180,15 +15152,13 @@
               <w:lastRenderedPageBreak/>
               <w:t xml:space="preserve">El </w:t>
             </w:r>
-            <w:proofErr w:type="gramStart"/>
-            <w:r>
-              <w:rPr>
-                <w:rFonts w:ascii="Times New Roman" w:hAnsi="Times New Roman" w:cs="Times New Roman"/>
-                <w:lang w:val="es-ES"/>
-              </w:rPr>
-              <w:t>Jefe</w:t>
-            </w:r>
-            <w:proofErr w:type="gramEnd"/>
+            <w:r>
+              <w:rPr>
+                <w:rFonts w:ascii="Times New Roman" w:hAnsi="Times New Roman" w:cs="Times New Roman"/>
+                <w:lang w:val="es-ES"/>
+              </w:rPr>
+              <w:t>jefe</w:t>
+            </w:r>
             <w:r>
               <w:rPr>
                 <w:rFonts w:ascii="Times New Roman" w:hAnsi="Times New Roman" w:cs="Times New Roman"/>
@@ -15196,15 +15166,13 @@
               </w:rPr>
               <w:t xml:space="preserve"> del centro de </w:t>
             </w:r>
-            <w:proofErr w:type="spellStart"/>
-            <w:r>
-              <w:rPr>
-                <w:rFonts w:ascii="Times New Roman" w:hAnsi="Times New Roman" w:cs="Times New Roman"/>
-                <w:lang w:val="es-ES"/>
-              </w:rPr>
-              <w:t>computo</w:t>
-            </w:r>
-            <w:proofErr w:type="spellEnd"/>
+            <w:r>
+              <w:rPr>
+                <w:rFonts w:ascii="Times New Roman" w:hAnsi="Times New Roman" w:cs="Times New Roman"/>
+                <w:lang w:val="es-ES"/>
+              </w:rPr>
+              <w:t>cómputo</w:t>
+            </w:r>
             <w:r>
               <w:rPr>
                 <w:rFonts w:ascii="Times New Roman" w:hAnsi="Times New Roman" w:cs="Times New Roman"/>
@@ -15252,15 +15220,13 @@
               </w:rPr>
               <w:t xml:space="preserve">El jefe del centro de </w:t>
             </w:r>
-            <w:proofErr w:type="spellStart"/>
-            <w:r>
-              <w:rPr>
-                <w:rFonts w:ascii="Times New Roman" w:hAnsi="Times New Roman" w:cs="Times New Roman"/>
-                <w:lang w:val="es-ES"/>
-              </w:rPr>
-              <w:t>computo</w:t>
-            </w:r>
-            <w:proofErr w:type="spellEnd"/>
+            <w:r>
+              <w:rPr>
+                <w:rFonts w:ascii="Times New Roman" w:hAnsi="Times New Roman" w:cs="Times New Roman"/>
+                <w:lang w:val="es-ES"/>
+              </w:rPr>
+              <w:t>cómputo</w:t>
+            </w:r>
             <w:r>
               <w:rPr>
                 <w:rFonts w:ascii="Times New Roman" w:hAnsi="Times New Roman" w:cs="Times New Roman"/>
@@ -15288,15 +15254,13 @@
               </w:rPr>
               <w:t xml:space="preserve">El sistema obtiene de la base de datos la información del integrante del </w:t>
             </w:r>
-            <w:proofErr w:type="gramStart"/>
-            <w:r>
-              <w:rPr>
-                <w:rFonts w:ascii="Times New Roman" w:hAnsi="Times New Roman" w:cs="Times New Roman"/>
-                <w:lang w:val="es-ES"/>
-              </w:rPr>
-              <w:t>personal  y</w:t>
-            </w:r>
-            <w:proofErr w:type="gramEnd"/>
+            <w:r>
+              <w:rPr>
+                <w:rFonts w:ascii="Times New Roman" w:hAnsi="Times New Roman" w:cs="Times New Roman"/>
+                <w:lang w:val="es-ES"/>
+              </w:rPr>
+              <w:t>personal y</w:t>
+            </w:r>
             <w:r>
               <w:rPr>
                 <w:rFonts w:ascii="Times New Roman" w:hAnsi="Times New Roman" w:cs="Times New Roman"/>
@@ -15324,15 +15288,13 @@
               </w:rPr>
               <w:t xml:space="preserve">El jefe del centro de </w:t>
             </w:r>
-            <w:proofErr w:type="spellStart"/>
-            <w:r>
-              <w:rPr>
-                <w:rFonts w:ascii="Times New Roman" w:hAnsi="Times New Roman" w:cs="Times New Roman"/>
-                <w:lang w:val="es-ES"/>
-              </w:rPr>
-              <w:t>computo</w:t>
-            </w:r>
-            <w:proofErr w:type="spellEnd"/>
+            <w:r>
+              <w:rPr>
+                <w:rFonts w:ascii="Times New Roman" w:hAnsi="Times New Roman" w:cs="Times New Roman"/>
+                <w:lang w:val="es-ES"/>
+              </w:rPr>
+              <w:t>cómputo</w:t>
+            </w:r>
             <w:r>
               <w:rPr>
                 <w:rFonts w:ascii="Times New Roman" w:hAnsi="Times New Roman" w:cs="Times New Roman"/>
@@ -15526,15 +15488,13 @@
               </w:rPr>
               <w:t xml:space="preserve">El sistema muestra el mensaje “Error con la base de datos favor de intentar </w:t>
             </w:r>
-            <w:proofErr w:type="spellStart"/>
-            <w:r>
-              <w:rPr>
-                <w:rFonts w:ascii="Times New Roman" w:hAnsi="Times New Roman" w:cs="Times New Roman"/>
-                <w:lang w:val="es-ES"/>
-              </w:rPr>
-              <w:t>mas</w:t>
-            </w:r>
-            <w:proofErr w:type="spellEnd"/>
+            <w:r>
+              <w:rPr>
+                <w:rFonts w:ascii="Times New Roman" w:hAnsi="Times New Roman" w:cs="Times New Roman"/>
+                <w:lang w:val="es-ES"/>
+              </w:rPr>
+              <w:t>más</w:t>
+            </w:r>
             <w:r>
               <w:rPr>
                 <w:rFonts w:ascii="Times New Roman" w:hAnsi="Times New Roman" w:cs="Times New Roman"/>
@@ -15562,15 +15522,13 @@
               </w:rPr>
               <w:t xml:space="preserve">El jefe del centro de </w:t>
             </w:r>
-            <w:proofErr w:type="spellStart"/>
-            <w:r>
-              <w:rPr>
-                <w:rFonts w:ascii="Times New Roman" w:hAnsi="Times New Roman" w:cs="Times New Roman"/>
-                <w:lang w:val="es-ES"/>
-              </w:rPr>
-              <w:t>computo</w:t>
-            </w:r>
-            <w:proofErr w:type="spellEnd"/>
+            <w:r>
+              <w:rPr>
+                <w:rFonts w:ascii="Times New Roman" w:hAnsi="Times New Roman" w:cs="Times New Roman"/>
+                <w:lang w:val="es-ES"/>
+              </w:rPr>
+              <w:t>cómputo</w:t>
+            </w:r>
             <w:r>
               <w:rPr>
                 <w:rFonts w:ascii="Times New Roman" w:hAnsi="Times New Roman" w:cs="Times New Roman"/>
@@ -15728,15 +15686,13 @@
               </w:rPr>
               <w:t xml:space="preserve">Solo el </w:t>
             </w:r>
-            <w:proofErr w:type="gramStart"/>
-            <w:r>
-              <w:rPr>
-                <w:rFonts w:ascii="Times New Roman" w:hAnsi="Times New Roman" w:cs="Times New Roman"/>
-                <w:lang w:val="es-ES"/>
-              </w:rPr>
-              <w:t>Jefe</w:t>
-            </w:r>
-            <w:proofErr w:type="gramEnd"/>
+            <w:r>
+              <w:rPr>
+                <w:rFonts w:ascii="Times New Roman" w:hAnsi="Times New Roman" w:cs="Times New Roman"/>
+                <w:lang w:val="es-ES"/>
+              </w:rPr>
+              <w:t>jefe</w:t>
+            </w:r>
             <w:r>
               <w:rPr>
                 <w:rFonts w:ascii="Times New Roman" w:hAnsi="Times New Roman" w:cs="Times New Roman"/>
@@ -15744,15 +15700,13 @@
               </w:rPr>
               <w:t xml:space="preserve"> del centro de </w:t>
             </w:r>
-            <w:proofErr w:type="spellStart"/>
-            <w:r>
-              <w:rPr>
-                <w:rFonts w:ascii="Times New Roman" w:hAnsi="Times New Roman" w:cs="Times New Roman"/>
-                <w:lang w:val="es-ES"/>
-              </w:rPr>
-              <w:t>computo</w:t>
-            </w:r>
-            <w:proofErr w:type="spellEnd"/>
+            <w:r>
+              <w:rPr>
+                <w:rFonts w:ascii="Times New Roman" w:hAnsi="Times New Roman" w:cs="Times New Roman"/>
+                <w:lang w:val="es-ES"/>
+              </w:rPr>
+              <w:t>cómputo</w:t>
+            </w:r>
             <w:r>
               <w:rPr>
                 <w:rFonts w:ascii="Times New Roman" w:hAnsi="Times New Roman" w:cs="Times New Roman"/>
@@ -15809,25 +15763,7 @@
                 <w:b/>
                 <w:lang w:val="es-ES"/>
               </w:rPr>
-              <w:t xml:space="preserve">(relación </w:t>
-            </w:r>
-            <w:proofErr w:type="spellStart"/>
-            <w:r>
-              <w:rPr>
-                <w:rFonts w:ascii="Times New Roman" w:hAnsi="Times New Roman" w:cs="Times New Roman"/>
-                <w:b/>
-                <w:lang w:val="es-ES"/>
-              </w:rPr>
-              <w:t>Include</w:t>
-            </w:r>
-            <w:proofErr w:type="spellEnd"/>
-            <w:r>
-              <w:rPr>
-                <w:rFonts w:ascii="Times New Roman" w:hAnsi="Times New Roman" w:cs="Times New Roman"/>
-                <w:b/>
-                <w:lang w:val="es-ES"/>
-              </w:rPr>
-              <w:t>)</w:t>
+              <w:t>(relación Include)</w:t>
             </w:r>
           </w:p>
         </w:tc>
@@ -15905,25 +15841,7 @@
                 <w:b/>
                 <w:lang w:val="es-ES"/>
               </w:rPr>
-              <w:t xml:space="preserve">(relación </w:t>
-            </w:r>
-            <w:proofErr w:type="spellStart"/>
-            <w:r>
-              <w:rPr>
-                <w:rFonts w:ascii="Times New Roman" w:hAnsi="Times New Roman" w:cs="Times New Roman"/>
-                <w:b/>
-                <w:lang w:val="es-ES"/>
-              </w:rPr>
-              <w:t>Extend</w:t>
-            </w:r>
-            <w:proofErr w:type="spellEnd"/>
-            <w:r>
-              <w:rPr>
-                <w:rFonts w:ascii="Times New Roman" w:hAnsi="Times New Roman" w:cs="Times New Roman"/>
-                <w:b/>
-                <w:lang w:val="es-ES"/>
-              </w:rPr>
-              <w:t>)</w:t>
+              <w:t>(relación Extend)</w:t>
             </w:r>
           </w:p>
         </w:tc>
@@ -16032,7 +15950,7 @@
           <w:rFonts w:ascii="Times New Roman" w:hAnsi="Times New Roman" w:cs="Times New Roman"/>
         </w:rPr>
       </w:pPr>
-      <w:bookmarkStart w:id="22" w:name="_Toc531202020"/>
+      <w:bookmarkStart w:id="22" w:name="_Toc532037799"/>
       <w:r>
         <w:rPr>
           <w:rFonts w:ascii="Times New Roman" w:hAnsi="Times New Roman" w:cs="Times New Roman"/>
@@ -16055,7 +15973,7 @@
           <w:rFonts w:ascii="Times New Roman" w:hAnsi="Times New Roman" w:cs="Times New Roman"/>
         </w:rPr>
       </w:pPr>
-      <w:bookmarkStart w:id="23" w:name="_Toc531202021"/>
+      <w:bookmarkStart w:id="23" w:name="_Toc532037800"/>
       <w:r>
         <w:rPr>
           <w:rFonts w:ascii="Times New Roman" w:hAnsi="Times New Roman" w:cs="Times New Roman"/>
@@ -16078,7 +15996,7 @@
           <w:rFonts w:ascii="Times New Roman" w:hAnsi="Times New Roman" w:cs="Times New Roman"/>
         </w:rPr>
       </w:pPr>
-      <w:bookmarkStart w:id="24" w:name="_Toc531202022"/>
+      <w:bookmarkStart w:id="24" w:name="_Toc532037801"/>
       <w:r>
         <w:rPr>
           <w:rFonts w:ascii="Times New Roman" w:hAnsi="Times New Roman" w:cs="Times New Roman"/>
@@ -16101,7 +16019,7 @@
           <w:rFonts w:ascii="Times New Roman" w:hAnsi="Times New Roman" w:cs="Times New Roman"/>
         </w:rPr>
       </w:pPr>
-      <w:bookmarkStart w:id="25" w:name="_Toc531202023"/>
+      <w:bookmarkStart w:id="25" w:name="_Toc532037802"/>
       <w:r>
         <w:rPr>
           <w:rFonts w:ascii="Times New Roman" w:hAnsi="Times New Roman" w:cs="Times New Roman"/>
@@ -16124,7 +16042,7 @@
           <w:rFonts w:ascii="Times New Roman" w:hAnsi="Times New Roman" w:cs="Times New Roman"/>
         </w:rPr>
       </w:pPr>
-      <w:bookmarkStart w:id="26" w:name="_Toc531202024"/>
+      <w:bookmarkStart w:id="26" w:name="_Toc532037803"/>
       <w:r>
         <w:rPr>
           <w:rFonts w:ascii="Times New Roman" w:hAnsi="Times New Roman" w:cs="Times New Roman"/>
@@ -16147,7 +16065,7 @@
           <w:rFonts w:ascii="Times New Roman" w:hAnsi="Times New Roman" w:cs="Times New Roman"/>
         </w:rPr>
       </w:pPr>
-      <w:bookmarkStart w:id="27" w:name="_Toc531202025"/>
+      <w:bookmarkStart w:id="27" w:name="_Toc532037804"/>
       <w:r>
         <w:rPr>
           <w:rFonts w:ascii="Times New Roman" w:hAnsi="Times New Roman" w:cs="Times New Roman"/>
@@ -16170,7 +16088,7 @@
           <w:rFonts w:ascii="Times New Roman" w:hAnsi="Times New Roman" w:cs="Times New Roman"/>
         </w:rPr>
       </w:pPr>
-      <w:bookmarkStart w:id="28" w:name="_Toc531202026"/>
+      <w:bookmarkStart w:id="28" w:name="_Toc532037805"/>
       <w:r>
         <w:rPr>
           <w:rFonts w:ascii="Times New Roman" w:hAnsi="Times New Roman" w:cs="Times New Roman"/>
@@ -16186,7 +16104,7 @@
           <w:rFonts w:ascii="Times New Roman" w:hAnsi="Times New Roman" w:cs="Times New Roman"/>
         </w:rPr>
       </w:pPr>
-      <w:bookmarkStart w:id="29" w:name="_Toc531202027"/>
+      <w:bookmarkStart w:id="29" w:name="_Toc532037806"/>
       <w:r>
         <w:rPr>
           <w:rFonts w:ascii="Times New Roman" w:hAnsi="Times New Roman" w:cs="Times New Roman"/>
@@ -17642,6 +17560,13 @@
                 <w:lang w:val="es-ES"/>
               </w:rPr>
             </w:pPr>
+            <w:r>
+              <w:rPr>
+                <w:rFonts w:ascii="Times New Roman" w:hAnsi="Times New Roman" w:cs="Times New Roman"/>
+                <w:lang w:val="es-ES"/>
+              </w:rPr>
+              <w:t>Ninguna</w:t>
+            </w:r>
           </w:p>
         </w:tc>
       </w:tr>
@@ -17691,25 +17616,7 @@
                 <w:b/>
                 <w:lang w:val="es-ES"/>
               </w:rPr>
-              <w:t xml:space="preserve">(relación </w:t>
-            </w:r>
-            <w:proofErr w:type="spellStart"/>
-            <w:r>
-              <w:rPr>
-                <w:rFonts w:ascii="Times New Roman" w:hAnsi="Times New Roman" w:cs="Times New Roman"/>
-                <w:b/>
-                <w:lang w:val="es-ES"/>
-              </w:rPr>
-              <w:t>Include</w:t>
-            </w:r>
-            <w:proofErr w:type="spellEnd"/>
-            <w:r>
-              <w:rPr>
-                <w:rFonts w:ascii="Times New Roman" w:hAnsi="Times New Roman" w:cs="Times New Roman"/>
-                <w:b/>
-                <w:lang w:val="es-ES"/>
-              </w:rPr>
-              <w:t>)</w:t>
+              <w:t>(relación Include)</w:t>
             </w:r>
           </w:p>
         </w:tc>
@@ -17730,6 +17637,20 @@
                 <w:lang w:val="es-ES"/>
               </w:rPr>
             </w:pPr>
+            <w:r>
+              <w:rPr>
+                <w:rFonts w:ascii="Times New Roman" w:hAnsi="Times New Roman" w:cs="Times New Roman"/>
+                <w:lang w:val="es-ES"/>
+              </w:rPr>
+              <w:t>Ningun</w:t>
+            </w:r>
+            <w:r>
+              <w:rPr>
+                <w:rFonts w:ascii="Times New Roman" w:hAnsi="Times New Roman" w:cs="Times New Roman"/>
+                <w:lang w:val="es-ES"/>
+              </w:rPr>
+              <w:t>o</w:t>
+            </w:r>
           </w:p>
         </w:tc>
       </w:tr>
@@ -17779,25 +17700,7 @@
                 <w:b/>
                 <w:lang w:val="es-ES"/>
               </w:rPr>
-              <w:t xml:space="preserve">(relación </w:t>
-            </w:r>
-            <w:proofErr w:type="spellStart"/>
-            <w:r>
-              <w:rPr>
-                <w:rFonts w:ascii="Times New Roman" w:hAnsi="Times New Roman" w:cs="Times New Roman"/>
-                <w:b/>
-                <w:lang w:val="es-ES"/>
-              </w:rPr>
-              <w:t>Extend</w:t>
-            </w:r>
-            <w:proofErr w:type="spellEnd"/>
-            <w:r>
-              <w:rPr>
-                <w:rFonts w:ascii="Times New Roman" w:hAnsi="Times New Roman" w:cs="Times New Roman"/>
-                <w:b/>
-                <w:lang w:val="es-ES"/>
-              </w:rPr>
-              <w:t>)</w:t>
+              <w:t>(relación Extend)</w:t>
             </w:r>
           </w:p>
         </w:tc>
@@ -17818,6 +17721,20 @@
                 <w:lang w:val="es-ES"/>
               </w:rPr>
             </w:pPr>
+            <w:r>
+              <w:rPr>
+                <w:rFonts w:ascii="Times New Roman" w:hAnsi="Times New Roman" w:cs="Times New Roman"/>
+                <w:lang w:val="es-ES"/>
+              </w:rPr>
+              <w:t>Ningun</w:t>
+            </w:r>
+            <w:r>
+              <w:rPr>
+                <w:rFonts w:ascii="Times New Roman" w:hAnsi="Times New Roman" w:cs="Times New Roman"/>
+                <w:lang w:val="es-ES"/>
+              </w:rPr>
+              <w:t>o</w:t>
+            </w:r>
           </w:p>
         </w:tc>
       </w:tr>
@@ -17898,7 +17815,7 @@
           <w:rFonts w:ascii="Times New Roman" w:hAnsi="Times New Roman" w:cs="Times New Roman"/>
         </w:rPr>
       </w:pPr>
-      <w:bookmarkStart w:id="30" w:name="_Toc531202028"/>
+      <w:bookmarkStart w:id="30" w:name="_Toc532037807"/>
       <w:r>
         <w:rPr>
           <w:rFonts w:ascii="Times New Roman" w:hAnsi="Times New Roman" w:cs="Times New Roman"/>
@@ -17937,7 +17854,7 @@
                     </pic:cNvPicPr>
                   </pic:nvPicPr>
                   <pic:blipFill>
-                    <a:blip r:embed="rId16">
+                    <a:blip r:embed="rId17">
                       <a:extLst>
                         <a:ext uri="{28A0092B-C50C-407E-A947-70E740481C1C}">
                           <a14:useLocalDpi xmlns:a14="http://schemas.microsoft.com/office/drawing/2010/main" val="0"/>
@@ -17976,7 +17893,7 @@
           <w:rFonts w:ascii="Times New Roman" w:hAnsi="Times New Roman" w:cs="Times New Roman"/>
         </w:rPr>
       </w:pPr>
-      <w:bookmarkStart w:id="31" w:name="_Toc531202029"/>
+      <w:bookmarkStart w:id="31" w:name="_Toc532037808"/>
       <w:r>
         <w:rPr>
           <w:rFonts w:ascii="Times New Roman" w:hAnsi="Times New Roman" w:cs="Times New Roman"/>
@@ -17999,7 +17916,7 @@
           <w:rFonts w:ascii="Times New Roman" w:hAnsi="Times New Roman" w:cs="Times New Roman"/>
         </w:rPr>
       </w:pPr>
-      <w:bookmarkStart w:id="32" w:name="_Toc531202030"/>
+      <w:bookmarkStart w:id="32" w:name="_Toc532037809"/>
       <w:r>
         <w:rPr>
           <w:rFonts w:ascii="Times New Roman" w:hAnsi="Times New Roman" w:cs="Times New Roman"/>
@@ -18015,7 +17932,7 @@
           <w:rFonts w:ascii="Times New Roman" w:hAnsi="Times New Roman" w:cs="Times New Roman"/>
         </w:rPr>
       </w:pPr>
-      <w:bookmarkStart w:id="33" w:name="_Toc531202031"/>
+      <w:bookmarkStart w:id="33" w:name="_Toc532037810"/>
       <w:r>
         <w:rPr>
           <w:rFonts w:ascii="Times New Roman" w:hAnsi="Times New Roman" w:cs="Times New Roman"/>
@@ -19209,7 +19126,7 @@
                 <w:rFonts w:ascii="Times New Roman" w:hAnsi="Times New Roman" w:cs="Times New Roman"/>
                 <w:lang w:val="es-ES"/>
               </w:rPr>
-              <w:t>RN01. El reporte de fallas debe ir asociado a un equipo registrado</w:t>
+              <w:t>Ninguna</w:t>
             </w:r>
           </w:p>
         </w:tc>
@@ -19260,25 +19177,7 @@
                 <w:b/>
                 <w:lang w:val="es-ES"/>
               </w:rPr>
-              <w:t xml:space="preserve">(relación </w:t>
-            </w:r>
-            <w:proofErr w:type="spellStart"/>
-            <w:r>
-              <w:rPr>
-                <w:rFonts w:ascii="Times New Roman" w:hAnsi="Times New Roman" w:cs="Times New Roman"/>
-                <w:b/>
-                <w:lang w:val="es-ES"/>
-              </w:rPr>
-              <w:t>Include</w:t>
-            </w:r>
-            <w:proofErr w:type="spellEnd"/>
-            <w:r>
-              <w:rPr>
-                <w:rFonts w:ascii="Times New Roman" w:hAnsi="Times New Roman" w:cs="Times New Roman"/>
-                <w:b/>
-                <w:lang w:val="es-ES"/>
-              </w:rPr>
-              <w:t>)</w:t>
+              <w:t>(relación Include)</w:t>
             </w:r>
           </w:p>
         </w:tc>
@@ -19299,6 +19198,13 @@
                 <w:lang w:val="es-ES"/>
               </w:rPr>
             </w:pPr>
+            <w:r>
+              <w:rPr>
+                <w:rFonts w:ascii="Times New Roman" w:hAnsi="Times New Roman" w:cs="Times New Roman"/>
+                <w:lang w:val="es-ES"/>
+              </w:rPr>
+              <w:t>Ninguno</w:t>
+            </w:r>
           </w:p>
         </w:tc>
       </w:tr>
@@ -19349,25 +19255,7 @@
                 <w:b/>
                 <w:lang w:val="es-ES"/>
               </w:rPr>
-              <w:t xml:space="preserve">(relación </w:t>
-            </w:r>
-            <w:proofErr w:type="spellStart"/>
-            <w:r>
-              <w:rPr>
-                <w:rFonts w:ascii="Times New Roman" w:hAnsi="Times New Roman" w:cs="Times New Roman"/>
-                <w:b/>
-                <w:lang w:val="es-ES"/>
-              </w:rPr>
-              <w:t>Extend</w:t>
-            </w:r>
-            <w:proofErr w:type="spellEnd"/>
-            <w:r>
-              <w:rPr>
-                <w:rFonts w:ascii="Times New Roman" w:hAnsi="Times New Roman" w:cs="Times New Roman"/>
-                <w:b/>
-                <w:lang w:val="es-ES"/>
-              </w:rPr>
-              <w:t>)</w:t>
+              <w:t>(relación Extend)</w:t>
             </w:r>
           </w:p>
         </w:tc>
@@ -19388,6 +19276,15 @@
                 <w:lang w:val="es-ES"/>
               </w:rPr>
             </w:pPr>
+            <w:r>
+              <w:rPr>
+                <w:rFonts w:ascii="Times New Roman" w:hAnsi="Times New Roman" w:cs="Times New Roman"/>
+                <w:lang w:val="es-ES"/>
+              </w:rPr>
+              <w:t>Ninguna</w:t>
+            </w:r>
+            <w:bookmarkStart w:id="34" w:name="_GoBack"/>
+            <w:bookmarkEnd w:id="34"/>
           </w:p>
         </w:tc>
       </w:tr>
@@ -19467,14 +19364,14 @@
           <w:rFonts w:ascii="Times New Roman" w:hAnsi="Times New Roman" w:cs="Times New Roman"/>
         </w:rPr>
       </w:pPr>
-      <w:bookmarkStart w:id="34" w:name="_Toc531202032"/>
+      <w:bookmarkStart w:id="35" w:name="_Toc532037811"/>
       <w:r>
         <w:rPr>
           <w:rFonts w:ascii="Times New Roman" w:hAnsi="Times New Roman" w:cs="Times New Roman"/>
         </w:rPr>
         <w:t>Diagrama de actividad</w:t>
       </w:r>
-      <w:bookmarkEnd w:id="34"/>
+      <w:bookmarkEnd w:id="35"/>
     </w:p>
     <w:p>
       <w:pPr>
@@ -19482,8 +19379,6 @@
           <w:rFonts w:ascii="Times New Roman" w:hAnsi="Times New Roman" w:cs="Times New Roman"/>
         </w:rPr>
       </w:pPr>
-      <w:bookmarkStart w:id="35" w:name="_GoBack"/>
-      <w:bookmarkEnd w:id="35"/>
       <w:r>
         <w:rPr>
           <w:rFonts w:ascii="Times New Roman" w:hAnsi="Times New Roman" w:cs="Times New Roman"/>
@@ -19507,7 +19402,7 @@
                     </pic:cNvPicPr>
                   </pic:nvPicPr>
                   <pic:blipFill>
-                    <a:blip r:embed="rId17">
+                    <a:blip r:embed="rId18">
                       <a:extLst>
                         <a:ext uri="{28A0092B-C50C-407E-A947-70E740481C1C}">
                           <a14:useLocalDpi xmlns:a14="http://schemas.microsoft.com/office/drawing/2010/main" val="0"/>
@@ -19546,7 +19441,7 @@
           <w:rFonts w:ascii="Times New Roman" w:hAnsi="Times New Roman" w:cs="Times New Roman"/>
         </w:rPr>
       </w:pPr>
-      <w:bookmarkStart w:id="36" w:name="_Toc531202033"/>
+      <w:bookmarkStart w:id="36" w:name="_Toc532037812"/>
       <w:r>
         <w:rPr>
           <w:rFonts w:ascii="Times New Roman" w:hAnsi="Times New Roman" w:cs="Times New Roman"/>
@@ -19569,7 +19464,7 @@
           <w:rFonts w:ascii="Times New Roman" w:hAnsi="Times New Roman" w:cs="Times New Roman"/>
         </w:rPr>
       </w:pPr>
-      <w:bookmarkStart w:id="37" w:name="_Toc531202034"/>
+      <w:bookmarkStart w:id="37" w:name="_Toc532037813"/>
       <w:r>
         <w:rPr>
           <w:rFonts w:ascii="Times New Roman" w:hAnsi="Times New Roman" w:cs="Times New Roman"/>
@@ -19585,7 +19480,7 @@
           <w:rFonts w:ascii="Times New Roman" w:hAnsi="Times New Roman" w:cs="Times New Roman"/>
         </w:rPr>
       </w:pPr>
-      <w:bookmarkStart w:id="38" w:name="_Toc531202035"/>
+      <w:bookmarkStart w:id="38" w:name="_Toc532037814"/>
       <w:r>
         <w:rPr>
           <w:rFonts w:ascii="Times New Roman" w:hAnsi="Times New Roman" w:cs="Times New Roman"/>
@@ -20887,25 +20782,7 @@
                 <w:b/>
                 <w:lang w:val="es-ES"/>
               </w:rPr>
-              <w:t xml:space="preserve">(relación </w:t>
-            </w:r>
-            <w:proofErr w:type="spellStart"/>
-            <w:r>
-              <w:rPr>
-                <w:rFonts w:ascii="Times New Roman" w:hAnsi="Times New Roman" w:cs="Times New Roman"/>
-                <w:b/>
-                <w:lang w:val="es-ES"/>
-              </w:rPr>
-              <w:t>Include</w:t>
-            </w:r>
-            <w:proofErr w:type="spellEnd"/>
-            <w:r>
-              <w:rPr>
-                <w:rFonts w:ascii="Times New Roman" w:hAnsi="Times New Roman" w:cs="Times New Roman"/>
-                <w:b/>
-                <w:lang w:val="es-ES"/>
-              </w:rPr>
-              <w:t>)</w:t>
+              <w:t>(relación Include)</w:t>
             </w:r>
           </w:p>
         </w:tc>
@@ -20984,25 +20861,7 @@
                 <w:b/>
                 <w:lang w:val="es-ES"/>
               </w:rPr>
-              <w:t xml:space="preserve">(relación </w:t>
-            </w:r>
-            <w:proofErr w:type="spellStart"/>
-            <w:r>
-              <w:rPr>
-                <w:rFonts w:ascii="Times New Roman" w:hAnsi="Times New Roman" w:cs="Times New Roman"/>
-                <w:b/>
-                <w:lang w:val="es-ES"/>
-              </w:rPr>
-              <w:t>Extend</w:t>
-            </w:r>
-            <w:proofErr w:type="spellEnd"/>
-            <w:r>
-              <w:rPr>
-                <w:rFonts w:ascii="Times New Roman" w:hAnsi="Times New Roman" w:cs="Times New Roman"/>
-                <w:b/>
-                <w:lang w:val="es-ES"/>
-              </w:rPr>
-              <w:t>)</w:t>
+              <w:t>(relación Extend)</w:t>
             </w:r>
           </w:p>
         </w:tc>
@@ -21110,7 +20969,7 @@
           <w:rFonts w:ascii="Times New Roman" w:hAnsi="Times New Roman" w:cs="Times New Roman"/>
         </w:rPr>
       </w:pPr>
-      <w:bookmarkStart w:id="39" w:name="_Toc531202036"/>
+      <w:bookmarkStart w:id="39" w:name="_Toc532037815"/>
       <w:r>
         <w:rPr>
           <w:rFonts w:ascii="Times New Roman" w:hAnsi="Times New Roman" w:cs="Times New Roman"/>
@@ -21133,7 +20992,7 @@
           <w:rFonts w:ascii="Times New Roman" w:hAnsi="Times New Roman" w:cs="Times New Roman"/>
         </w:rPr>
       </w:pPr>
-      <w:bookmarkStart w:id="40" w:name="_Toc531202037"/>
+      <w:bookmarkStart w:id="40" w:name="_Toc532037816"/>
       <w:r>
         <w:rPr>
           <w:rFonts w:ascii="Times New Roman" w:hAnsi="Times New Roman" w:cs="Times New Roman"/>
@@ -21146,8 +21005,8 @@
       <w:pPr>
         <w:pStyle w:val="Ttulo1"/>
         <w:sectPr>
-          <w:headerReference w:type="default" r:id="rId18"/>
-          <w:footerReference w:type="default" r:id="rId19"/>
+          <w:headerReference w:type="default" r:id="rId19"/>
+          <w:footerReference w:type="default" r:id="rId20"/>
           <w:pgSz w:w="12240" w:h="15840"/>
           <w:pgMar w:top="1417" w:right="1701" w:bottom="1417" w:left="1701" w:header="708" w:footer="708" w:gutter="0"/>
           <w:pgNumType w:start="0"/>
@@ -21164,7 +21023,7 @@
       <w:pPr>
         <w:pStyle w:val="Ttulo1"/>
       </w:pPr>
-      <w:bookmarkStart w:id="41" w:name="_Toc531202038"/>
+      <w:bookmarkStart w:id="41" w:name="_Toc532037817"/>
       <w:r>
         <w:lastRenderedPageBreak/>
         <w:t>Diagrama de clases</w:t>
@@ -21213,7 +21072,7 @@
                     </pic:cNvPicPr>
                   </pic:nvPicPr>
                   <pic:blipFill>
-                    <a:blip r:embed="rId20" cstate="print">
+                    <a:blip r:embed="rId21" cstate="print">
                       <a:extLst>
                         <a:ext uri="{28A0092B-C50C-407E-A947-70E740481C1C}">
                           <a14:useLocalDpi xmlns:a14="http://schemas.microsoft.com/office/drawing/2010/main" val="0"/>
@@ -21254,9 +21113,9 @@
     <w:p>
       <w:pPr>
         <w:sectPr>
+          <w:footerReference w:type="first" r:id="rId22"/>
           <w:pgSz w:w="15840" w:h="12240" w:orient="landscape"/>
-          <w:pgMar w:top="1701" w:right="1418" w:bottom="1701" w:left="1418" w:header="709" w:footer="709" w:gutter="0"/>
-          <w:pgNumType w:start="0"/>
+          <w:pgMar w:top="1134" w:right="1418" w:bottom="1701" w:left="1418" w:header="709" w:footer="709" w:gutter="0"/>
           <w:cols w:space="708"/>
           <w:titlePg/>
           <w:docGrid w:linePitch="360"/>
@@ -21267,7 +21126,7 @@
       <w:pPr>
         <w:pStyle w:val="Ttulo1"/>
       </w:pPr>
-      <w:bookmarkStart w:id="42" w:name="_Toc531202039"/>
+      <w:bookmarkStart w:id="42" w:name="_Toc532037818"/>
       <w:r>
         <w:lastRenderedPageBreak/>
         <w:t>Modelo de datos</w:t>
@@ -21278,7 +21137,6 @@
     <w:sectPr>
       <w:pgSz w:w="12240" w:h="15840"/>
       <w:pgMar w:top="1417" w:right="1701" w:bottom="1417" w:left="1701" w:header="708" w:footer="708" w:gutter="0"/>
-      <w:pgNumType w:start="0"/>
       <w:cols w:space="708"/>
       <w:titlePg/>
       <w:docGrid w:linePitch="360"/>
@@ -21320,6 +21178,67 @@
         <w:lang w:val="es-ES"/>
       </w:rPr>
       <w:id w:val="-225536470"/>
+      <w:docPartObj>
+        <w:docPartGallery w:val="Page Numbers (Bottom of Page)"/>
+        <w:docPartUnique/>
+      </w:docPartObj>
+    </w:sdtPr>
+    <w:sdtEndPr/>
+    <w:sdtContent>
+      <w:p>
+        <w:pPr>
+          <w:pStyle w:val="Piedepgina"/>
+          <w:jc w:val="right"/>
+        </w:pPr>
+        <w:r>
+          <w:rPr>
+            <w:lang w:val="es-ES"/>
+          </w:rPr>
+          <w:t xml:space="preserve">Página | </w:t>
+        </w:r>
+        <w:r>
+          <w:fldChar w:fldCharType="begin"/>
+        </w:r>
+        <w:r>
+          <w:instrText>PAGE   \* MERGEFORMAT</w:instrText>
+        </w:r>
+        <w:r>
+          <w:fldChar w:fldCharType="separate"/>
+        </w:r>
+        <w:r>
+          <w:rPr>
+            <w:lang w:val="es-ES"/>
+          </w:rPr>
+          <w:t>2</w:t>
+        </w:r>
+        <w:r>
+          <w:fldChar w:fldCharType="end"/>
+        </w:r>
+        <w:r>
+          <w:rPr>
+            <w:lang w:val="es-ES"/>
+          </w:rPr>
+          <w:t xml:space="preserve"> </w:t>
+        </w:r>
+      </w:p>
+    </w:sdtContent>
+  </w:sdt>
+  <w:p>
+    <w:pPr>
+      <w:pStyle w:val="Piedepgina"/>
+    </w:pPr>
+  </w:p>
+</w:ftr>
+</file>
+
+<file path=word/footer2.xml><?xml version="1.0" encoding="utf-8"?>
+<w:ftr xmlns:wpc="http://schemas.microsoft.com/office/word/2010/wordprocessingCanvas" xmlns:cx="http://schemas.microsoft.com/office/drawing/2014/chartex" xmlns:cx1="http://schemas.microsoft.com/office/drawing/2015/9/8/chartex" xmlns:cx2="http://schemas.microsoft.com/office/drawing/2015/10/21/chartex" xmlns:cx3="http://schemas.microsoft.com/office/drawing/2016/5/9/chartex" xmlns:cx4="http://schemas.microsoft.com/office/drawing/2016/5/10/chartex" xmlns:cx5="http://schemas.microsoft.com/office/drawing/2016/5/11/chartex" xmlns:cx6="http://schemas.microsoft.com/office/drawing/2016/5/12/chartex" xmlns:cx7="http://schemas.microsoft.com/office/drawing/2016/5/13/chartex" xmlns:cx8="http://schemas.microsoft.com/office/drawing/2016/5/14/chartex" xmlns:mc="http://schemas.openxmlformats.org/markup-compatibility/2006" xmlns:aink="http://schemas.microsoft.com/office/drawing/2016/ink" xmlns:am3d="http://schemas.microsoft.com/office/drawing/2017/model3d" xmlns:o="urn:schemas-microsoft-com:office:office" xmlns:r="http://schemas.openxmlformats.org/officeDocument/2006/relationships" xmlns:m="http://schemas.openxmlformats.org/officeDocument/2006/math" xmlns:v="urn:schemas-microsoft-com:vml" xmlns:wp14="http://schemas.microsoft.com/office/word/2010/wordprocessingDrawing" xmlns:wp="http://schemas.openxmlformats.org/drawingml/2006/wordprocessingDrawing" xmlns:w10="urn:schemas-microsoft-com:office:word" xmlns:w="http://schemas.openxmlformats.org/wordprocessingml/2006/main" xmlns:w14="http://schemas.microsoft.com/office/word/2010/wordml" xmlns:w15="http://schemas.microsoft.com/office/word/2012/wordml" xmlns:w16cid="http://schemas.microsoft.com/office/word/2016/wordml/cid" xmlns:w16se="http://schemas.microsoft.com/office/word/2015/wordml/symex" xmlns:wpg="http://schemas.microsoft.com/office/word/2010/wordprocessingGroup" xmlns:wpi="http://schemas.microsoft.com/office/word/2010/wordprocessingInk" xmlns:wne="http://schemas.microsoft.com/office/word/2006/wordml" xmlns:wps="http://schemas.microsoft.com/office/word/2010/wordprocessingShape" mc:Ignorable="w14 w15 w16se w16cid wp14">
+  <w:sdt>
+    <w:sdtPr>
+      <w:rPr>
+        <w:lang w:val="es-ES"/>
+      </w:rPr>
+      <w:id w:val="-1009907318"/>
       <w:docPartObj>
         <w:docPartGallery w:val="Page Numbers (Bottom of Page)"/>
         <w:docPartUnique/>
@@ -26311,18 +26230,17 @@
     <w:autoRedefine/>
     <w:uiPriority w:val="39"/>
     <w:unhideWhenUsed/>
-    <w:rsid w:val="002D2F2B"/>
+    <w:rsid w:val="00F204A2"/>
     <w:pPr>
-      <w:spacing w:before="120" w:after="0"/>
+      <w:spacing w:before="120" w:after="120"/>
     </w:pPr>
     <w:rPr>
       <w:rFonts w:cstheme="minorHAnsi"/>
       <w:b/>
       <w:bCs/>
-      <w:i/>
-      <w:iCs/>
-      <w:sz w:val="24"/>
-      <w:szCs w:val="24"/>
+      <w:caps/>
+      <w:sz w:val="20"/>
+      <w:szCs w:val="20"/>
     </w:rPr>
   </w:style>
   <w:style w:type="character" w:styleId="Hipervnculo">
@@ -26343,15 +26261,16 @@
     <w:autoRedefine/>
     <w:uiPriority w:val="39"/>
     <w:unhideWhenUsed/>
-    <w:rsid w:val="002D2F2B"/>
+    <w:rsid w:val="00F204A2"/>
     <w:pPr>
-      <w:spacing w:before="120" w:after="0"/>
+      <w:spacing w:after="0"/>
       <w:ind w:left="220"/>
     </w:pPr>
     <w:rPr>
       <w:rFonts w:cstheme="minorHAnsi"/>
-      <w:b/>
-      <w:bCs/>
+      <w:smallCaps/>
+      <w:sz w:val="20"/>
+      <w:szCs w:val="20"/>
     </w:rPr>
   </w:style>
   <w:style w:type="paragraph" w:styleId="TDC3">
@@ -26368,6 +26287,8 @@
     </w:pPr>
     <w:rPr>
       <w:rFonts w:cstheme="minorHAnsi"/>
+      <w:i/>
+      <w:iCs/>
       <w:sz w:val="20"/>
       <w:szCs w:val="20"/>
     </w:rPr>
@@ -26386,8 +26307,8 @@
     </w:pPr>
     <w:rPr>
       <w:rFonts w:cstheme="minorHAnsi"/>
-      <w:sz w:val="20"/>
-      <w:szCs w:val="20"/>
+      <w:sz w:val="18"/>
+      <w:szCs w:val="18"/>
     </w:rPr>
   </w:style>
   <w:style w:type="paragraph" w:styleId="TDC5">
@@ -26404,8 +26325,8 @@
     </w:pPr>
     <w:rPr>
       <w:rFonts w:cstheme="minorHAnsi"/>
-      <w:sz w:val="20"/>
-      <w:szCs w:val="20"/>
+      <w:sz w:val="18"/>
+      <w:szCs w:val="18"/>
     </w:rPr>
   </w:style>
   <w:style w:type="paragraph" w:styleId="TDC6">
@@ -26422,8 +26343,8 @@
     </w:pPr>
     <w:rPr>
       <w:rFonts w:cstheme="minorHAnsi"/>
-      <w:sz w:val="20"/>
-      <w:szCs w:val="20"/>
+      <w:sz w:val="18"/>
+      <w:szCs w:val="18"/>
     </w:rPr>
   </w:style>
   <w:style w:type="paragraph" w:styleId="TDC7">
@@ -26440,8 +26361,8 @@
     </w:pPr>
     <w:rPr>
       <w:rFonts w:cstheme="minorHAnsi"/>
-      <w:sz w:val="20"/>
-      <w:szCs w:val="20"/>
+      <w:sz w:val="18"/>
+      <w:szCs w:val="18"/>
     </w:rPr>
   </w:style>
   <w:style w:type="paragraph" w:styleId="TDC8">
@@ -26458,8 +26379,8 @@
     </w:pPr>
     <w:rPr>
       <w:rFonts w:cstheme="minorHAnsi"/>
-      <w:sz w:val="20"/>
-      <w:szCs w:val="20"/>
+      <w:sz w:val="18"/>
+      <w:szCs w:val="18"/>
     </w:rPr>
   </w:style>
   <w:style w:type="paragraph" w:styleId="TDC9">
@@ -26476,8 +26397,8 @@
     </w:pPr>
     <w:rPr>
       <w:rFonts w:cstheme="minorHAnsi"/>
-      <w:sz w:val="20"/>
-      <w:szCs w:val="20"/>
+      <w:sz w:val="18"/>
+      <w:szCs w:val="18"/>
     </w:rPr>
   </w:style>
   <w:style w:type="character" w:customStyle="1" w:styleId="Ttulo2Car">
@@ -26589,6 +26510,13 @@
     <w:pitch w:val="variable"/>
     <w:sig w:usb0="E0002AFF" w:usb1="C000247B" w:usb2="00000009" w:usb3="00000000" w:csb0="000001FF" w:csb1="00000000"/>
   </w:font>
+  <w:font w:name="Arial">
+    <w:panose1 w:val="020B0604020202020204"/>
+    <w:charset w:val="00"/>
+    <w:family w:val="swiss"/>
+    <w:pitch w:val="variable"/>
+    <w:sig w:usb0="E0002EFF" w:usb1="C000785B" w:usb2="00000009" w:usb3="00000000" w:csb0="000001FF" w:csb1="00000000"/>
+  </w:font>
 </w:fonts>
 </file>
 
@@ -26611,8 +26539,12 @@
   <w:rsids>
     <w:rsidRoot w:val="00575539"/>
     <w:rsid w:val="002110BB"/>
+    <w:rsid w:val="00294113"/>
+    <w:rsid w:val="004F2BB4"/>
+    <w:rsid w:val="005261DF"/>
     <w:rsid w:val="00575539"/>
     <w:rsid w:val="007F44E1"/>
+    <w:rsid w:val="00A727D0"/>
   </w:rsids>
   <m:mathPr>
     <m:mathFont m:val="Cambria Math"/>
@@ -27405,7 +27337,7 @@
 </file>
 
 <file path=customXml/itemProps2.xml><?xml version="1.0" encoding="utf-8"?>
-<ds:datastoreItem xmlns:ds="http://schemas.openxmlformats.org/officeDocument/2006/customXml" ds:itemID="{8689FCBF-FE51-4844-98B3-266F1F51600F}">
+<ds:datastoreItem xmlns:ds="http://schemas.openxmlformats.org/officeDocument/2006/customXml" ds:itemID="{DEF6B06D-5AB4-4596-BE14-C30CB4C90D91}">
   <ds:schemaRefs>
     <ds:schemaRef ds:uri="http://schemas.openxmlformats.org/officeDocument/2006/bibliography"/>
   </ds:schemaRefs>

</xml_diff>

<commit_message>
Dos de usuarios y personal
</commit_message>
<xml_diff>
--- a/Artefactos de diseño/Sistema de administración del centro de cómputo.docx
+++ b/Artefactos de diseño/Sistema de administración del centro de cómputo.docx
@@ -13,6 +13,7 @@
           <w:docPartUnique/>
         </w:docPartObj>
       </w:sdtPr>
+      <w:sdtEndPr/>
       <w:sdtContent>
         <w:p>
           <w:pPr>
@@ -366,6 +367,7 @@
                                   <w:dataBinding w:prefixMappings="xmlns:ns0='http://purl.org/dc/elements/1.1/' xmlns:ns1='http://schemas.openxmlformats.org/package/2006/metadata/core-properties' " w:xpath="/ns1:coreProperties[1]/ns0:creator[1]" w:storeItemID="{6C3C8BC8-F283-45AE-878A-BAB7291924A1}"/>
                                   <w:text/>
                                 </w:sdtPr>
+                                <w:sdtEndPr/>
                                 <w:sdtContent>
                                   <w:p>
                                     <w:pPr>
@@ -411,6 +413,7 @@
                                     <w:dataBinding w:prefixMappings="xmlns:ns0='http://schemas.microsoft.com/office/2006/coverPageProps' " w:xpath="/ns0:CoverPageProperties[1]/ns0:CompanyEmail[1]" w:storeItemID="{55AF091B-3C7A-41E3-B477-F2FDAA23CFDA}"/>
                                     <w:text/>
                                   </w:sdtPr>
+                                  <w:sdtEndPr/>
                                   <w:sdtContent>
                                     <w:r>
                                       <w:rPr>
@@ -465,6 +468,7 @@
                             <w:dataBinding w:prefixMappings="xmlns:ns0='http://purl.org/dc/elements/1.1/' xmlns:ns1='http://schemas.openxmlformats.org/package/2006/metadata/core-properties' " w:xpath="/ns1:coreProperties[1]/ns0:creator[1]" w:storeItemID="{6C3C8BC8-F283-45AE-878A-BAB7291924A1}"/>
                             <w:text/>
                           </w:sdtPr>
+                          <w:sdtEndPr/>
                           <w:sdtContent>
                             <w:p>
                               <w:pPr>
@@ -510,6 +514,7 @@
                               <w:dataBinding w:prefixMappings="xmlns:ns0='http://schemas.microsoft.com/office/2006/coverPageProps' " w:xpath="/ns0:CoverPageProperties[1]/ns0:CompanyEmail[1]" w:storeItemID="{55AF091B-3C7A-41E3-B477-F2FDAA23CFDA}"/>
                               <w:text/>
                             </w:sdtPr>
+                            <w:sdtEndPr/>
                             <w:sdtContent>
                               <w:r>
                                 <w:rPr>
@@ -893,6 +898,7 @@
                                   <w:dataBinding w:prefixMappings="xmlns:ns0='http://purl.org/dc/elements/1.1/' xmlns:ns1='http://schemas.openxmlformats.org/package/2006/metadata/core-properties' " w:xpath="/ns1:coreProperties[1]/ns0:subject[1]" w:storeItemID="{6C3C8BC8-F283-45AE-878A-BAB7291924A1}"/>
                                   <w:text/>
                                 </w:sdtPr>
+                                <w:sdtEndPr/>
                                 <w:sdtContent>
                                   <w:p>
                                     <w:pPr>
@@ -1002,6 +1008,7 @@
                             <w:dataBinding w:prefixMappings="xmlns:ns0='http://purl.org/dc/elements/1.1/' xmlns:ns1='http://schemas.openxmlformats.org/package/2006/metadata/core-properties' " w:xpath="/ns1:coreProperties[1]/ns0:subject[1]" w:storeItemID="{6C3C8BC8-F283-45AE-878A-BAB7291924A1}"/>
                             <w:text/>
                           </w:sdtPr>
+                          <w:sdtEndPr/>
                           <w:sdtContent>
                             <w:p>
                               <w:pPr>
@@ -1439,23 +1446,7 @@
                 <w:rFonts w:ascii="Times New Roman" w:hAnsi="Times New Roman" w:cs="Times New Roman"/>
                 <w:noProof/>
               </w:rPr>
-              <w:t>CU01 - Administrar h</w:t>
-            </w:r>
-            <w:r>
-              <w:rPr>
-                <w:rStyle w:val="Hipervnculo"/>
-                <w:rFonts w:ascii="Times New Roman" w:hAnsi="Times New Roman" w:cs="Times New Roman"/>
-                <w:noProof/>
-              </w:rPr>
-              <w:t>a</w:t>
-            </w:r>
-            <w:r>
-              <w:rPr>
-                <w:rStyle w:val="Hipervnculo"/>
-                <w:rFonts w:ascii="Times New Roman" w:hAnsi="Times New Roman" w:cs="Times New Roman"/>
-                <w:noProof/>
-              </w:rPr>
-              <w:t>rdware</w:t>
+              <w:t>CU01 - Administrar hardware</w:t>
             </w:r>
             <w:r>
               <w:rPr>
@@ -2051,31 +2042,7 @@
                 <w:rFonts w:ascii="Times New Roman" w:hAnsi="Times New Roman" w:cs="Times New Roman"/>
                 <w:noProof/>
               </w:rPr>
-              <w:t>CU03 - -Administrar us</w:t>
-            </w:r>
-            <w:r>
-              <w:rPr>
-                <w:rStyle w:val="Hipervnculo"/>
-                <w:rFonts w:ascii="Times New Roman" w:hAnsi="Times New Roman" w:cs="Times New Roman"/>
-                <w:noProof/>
-              </w:rPr>
-              <w:t>u</w:t>
-            </w:r>
-            <w:r>
-              <w:rPr>
-                <w:rStyle w:val="Hipervnculo"/>
-                <w:rFonts w:ascii="Times New Roman" w:hAnsi="Times New Roman" w:cs="Times New Roman"/>
-                <w:noProof/>
-              </w:rPr>
-              <w:t>a</w:t>
-            </w:r>
-            <w:r>
-              <w:rPr>
-                <w:rStyle w:val="Hipervnculo"/>
-                <w:rFonts w:ascii="Times New Roman" w:hAnsi="Times New Roman" w:cs="Times New Roman"/>
-                <w:noProof/>
-              </w:rPr>
-              <w:t>rios</w:t>
+              <w:t>CU03 - -Administrar usuarios</w:t>
             </w:r>
             <w:r>
               <w:rPr>
@@ -2373,23 +2340,7 @@
                 <w:rFonts w:ascii="Times New Roman" w:hAnsi="Times New Roman" w:cs="Times New Roman"/>
                 <w:noProof/>
               </w:rPr>
-              <w:t>CU04 – Administra</w:t>
-            </w:r>
-            <w:r>
-              <w:rPr>
-                <w:rStyle w:val="Hipervnculo"/>
-                <w:rFonts w:ascii="Times New Roman" w:hAnsi="Times New Roman" w:cs="Times New Roman"/>
-                <w:noProof/>
-              </w:rPr>
-              <w:t>r</w:t>
-            </w:r>
-            <w:r>
-              <w:rPr>
-                <w:rStyle w:val="Hipervnculo"/>
-                <w:rFonts w:ascii="Times New Roman" w:hAnsi="Times New Roman" w:cs="Times New Roman"/>
-                <w:noProof/>
-              </w:rPr>
-              <w:t xml:space="preserve"> préstamo de equipo</w:t>
+              <w:t>CU04 – Administrar préstamo de equipo</w:t>
             </w:r>
             <w:r>
               <w:rPr>
@@ -3879,39 +3830,7 @@
                 <w:rFonts w:ascii="Times New Roman" w:hAnsi="Times New Roman" w:cs="Times New Roman"/>
                 <w:noProof/>
               </w:rPr>
-              <w:t>CU09 – Inici</w:t>
-            </w:r>
-            <w:r>
-              <w:rPr>
-                <w:rStyle w:val="Hipervnculo"/>
-                <w:rFonts w:ascii="Times New Roman" w:hAnsi="Times New Roman" w:cs="Times New Roman"/>
-                <w:noProof/>
-              </w:rPr>
-              <w:t>o</w:t>
-            </w:r>
-            <w:r>
-              <w:rPr>
-                <w:rStyle w:val="Hipervnculo"/>
-                <w:rFonts w:ascii="Times New Roman" w:hAnsi="Times New Roman" w:cs="Times New Roman"/>
-                <w:noProof/>
-              </w:rPr>
-              <w:t xml:space="preserve"> de </w:t>
-            </w:r>
-            <w:r>
-              <w:rPr>
-                <w:rStyle w:val="Hipervnculo"/>
-                <w:rFonts w:ascii="Times New Roman" w:hAnsi="Times New Roman" w:cs="Times New Roman"/>
-                <w:noProof/>
-              </w:rPr>
-              <w:t>s</w:t>
-            </w:r>
-            <w:r>
-              <w:rPr>
-                <w:rStyle w:val="Hipervnculo"/>
-                <w:rFonts w:ascii="Times New Roman" w:hAnsi="Times New Roman" w:cs="Times New Roman"/>
-                <w:noProof/>
-              </w:rPr>
-              <w:t>esión</w:t>
+              <w:t>CU09 – Inicio de sesión</w:t>
             </w:r>
             <w:r>
               <w:rPr>
@@ -19544,8 +19463,6 @@
         </w:rPr>
       </w:pPr>
       <w:bookmarkStart w:id="36" w:name="_Toc532037813"/>
-      <w:bookmarkStart w:id="37" w:name="_GoBack"/>
-      <w:bookmarkEnd w:id="37"/>
       <w:r>
         <w:rPr>
           <w:rFonts w:ascii="Times New Roman" w:hAnsi="Times New Roman" w:cs="Times New Roman"/>
@@ -19561,14 +19478,14 @@
           <w:rFonts w:ascii="Times New Roman" w:hAnsi="Times New Roman" w:cs="Times New Roman"/>
         </w:rPr>
       </w:pPr>
-      <w:bookmarkStart w:id="38" w:name="_Toc532037814"/>
+      <w:bookmarkStart w:id="37" w:name="_Toc532037814"/>
       <w:r>
         <w:rPr>
           <w:rFonts w:ascii="Times New Roman" w:hAnsi="Times New Roman" w:cs="Times New Roman"/>
         </w:rPr>
         <w:t>Descripción de caso de uso</w:t>
       </w:r>
-      <w:bookmarkEnd w:id="38"/>
+      <w:bookmarkEnd w:id="37"/>
     </w:p>
     <w:tbl>
       <w:tblPr>
@@ -21048,14 +20965,14 @@
           <w:rFonts w:ascii="Times New Roman" w:hAnsi="Times New Roman" w:cs="Times New Roman"/>
         </w:rPr>
       </w:pPr>
-      <w:bookmarkStart w:id="39" w:name="_Toc532037815"/>
+      <w:bookmarkStart w:id="38" w:name="_Toc532037815"/>
       <w:r>
         <w:rPr>
           <w:rFonts w:ascii="Times New Roman" w:hAnsi="Times New Roman" w:cs="Times New Roman"/>
         </w:rPr>
         <w:t>Diagrama de actividad</w:t>
       </w:r>
-      <w:bookmarkEnd w:id="39"/>
+      <w:bookmarkEnd w:id="38"/>
     </w:p>
     <w:p>
       <w:pPr>
@@ -21071,14 +20988,14 @@
           <w:rFonts w:ascii="Times New Roman" w:hAnsi="Times New Roman" w:cs="Times New Roman"/>
         </w:rPr>
       </w:pPr>
-      <w:bookmarkStart w:id="40" w:name="_Toc532037816"/>
+      <w:bookmarkStart w:id="39" w:name="_Toc532037816"/>
       <w:r>
         <w:rPr>
           <w:rFonts w:ascii="Times New Roman" w:hAnsi="Times New Roman" w:cs="Times New Roman"/>
         </w:rPr>
         <w:t>Diagrama de secuencia</w:t>
       </w:r>
-      <w:bookmarkEnd w:id="40"/>
+      <w:bookmarkEnd w:id="39"/>
     </w:p>
     <w:p>
       <w:pPr>
@@ -21102,12 +21019,12 @@
       <w:pPr>
         <w:pStyle w:val="Ttulo1"/>
       </w:pPr>
-      <w:bookmarkStart w:id="41" w:name="_Toc532037817"/>
+      <w:bookmarkStart w:id="40" w:name="_Toc532037817"/>
       <w:r>
         <w:lastRenderedPageBreak/>
         <w:t>Diagrama de clases</w:t>
       </w:r>
-      <w:bookmarkEnd w:id="41"/>
+      <w:bookmarkEnd w:id="40"/>
       <w:r>
         <w:t xml:space="preserve"> </w:t>
       </w:r>
@@ -21205,23 +21122,24 @@
       <w:pPr>
         <w:pStyle w:val="Ttulo1"/>
       </w:pPr>
-      <w:bookmarkStart w:id="42" w:name="_Toc532037818"/>
+      <w:bookmarkStart w:id="41" w:name="_Toc532037818"/>
       <w:r>
         <w:lastRenderedPageBreak/>
         <w:t>Modelo de datos</w:t>
       </w:r>
-      <w:bookmarkEnd w:id="42"/>
+      <w:bookmarkEnd w:id="41"/>
     </w:p>
     <w:p>
+      <w:bookmarkStart w:id="42" w:name="_GoBack"/>
       <w:r>
         <w:rPr>
           <w:noProof/>
         </w:rPr>
         <w:drawing>
           <wp:inline distT="0" distB="0" distL="0" distR="0">
-            <wp:extent cx="5610225" cy="6562725"/>
-            <wp:effectExtent l="0" t="0" r="9525" b="9525"/>
-            <wp:docPr id="12" name="Imagen 12"/>
+            <wp:extent cx="6029325" cy="7001797"/>
+            <wp:effectExtent l="0" t="0" r="0" b="8890"/>
+            <wp:docPr id="3" name="Imagen 3"/>
             <wp:cNvGraphicFramePr>
               <a:graphicFrameLocks xmlns:a="http://schemas.openxmlformats.org/drawingml/2006/main" noChangeAspect="1"/>
             </wp:cNvGraphicFramePr>
@@ -21229,7 +21147,7 @@
               <a:graphicData uri="http://schemas.openxmlformats.org/drawingml/2006/picture">
                 <pic:pic xmlns:pic="http://schemas.openxmlformats.org/drawingml/2006/picture">
                   <pic:nvPicPr>
-                    <pic:cNvPr id="0" name="Picture 3"/>
+                    <pic:cNvPr id="0" name="Picture 1"/>
                     <pic:cNvPicPr>
                       <a:picLocks noChangeAspect="1" noChangeArrowheads="1"/>
                     </pic:cNvPicPr>
@@ -21250,7 +21168,7 @@
                   <pic:spPr bwMode="auto">
                     <a:xfrm>
                       <a:off x="0" y="0"/>
-                      <a:ext cx="5610225" cy="6562725"/>
+                      <a:ext cx="6030343" cy="7002979"/>
                     </a:xfrm>
                     <a:prstGeom prst="rect">
                       <a:avLst/>
@@ -21266,6 +21184,7 @@
           </wp:inline>
         </w:drawing>
       </w:r>
+      <w:bookmarkEnd w:id="42"/>
     </w:p>
     <w:sectPr>
       <w:pgSz w:w="12240" w:h="15840"/>
@@ -21316,6 +21235,7 @@
         <w:docPartUnique/>
       </w:docPartObj>
     </w:sdtPr>
+    <w:sdtEndPr/>
     <w:sdtContent>
       <w:p>
         <w:pPr>
@@ -21376,6 +21296,7 @@
         <w:docPartUnique/>
       </w:docPartObj>
     </w:sdtPr>
+    <w:sdtEndPr/>
     <w:sdtContent>
       <w:p>
         <w:pPr>
@@ -21465,6 +21386,7 @@
       <w:dataBinding w:prefixMappings="xmlns:ns0='http://purl.org/dc/elements/1.1/' xmlns:ns1='http://schemas.openxmlformats.org/package/2006/metadata/core-properties' " w:xpath="/ns1:coreProperties[1]/ns0:title[1]" w:storeItemID="{6C3C8BC8-F283-45AE-878A-BAB7291924A1}"/>
       <w:text/>
     </w:sdtPr>
+    <w:sdtEndPr/>
     <w:sdtContent>
       <w:p>
         <w:pPr>
@@ -26672,6 +26594,7 @@
     <w:rsid w:val="00294113"/>
     <w:rsid w:val="004F2BB4"/>
     <w:rsid w:val="00575539"/>
+    <w:rsid w:val="00703841"/>
     <w:rsid w:val="007F44E1"/>
     <w:rsid w:val="009F7666"/>
     <w:rsid w:val="00A727D0"/>
@@ -27467,7 +27390,7 @@
 </file>
 
 <file path=customXml/itemProps2.xml><?xml version="1.0" encoding="utf-8"?>
-<ds:datastoreItem xmlns:ds="http://schemas.openxmlformats.org/officeDocument/2006/customXml" ds:itemID="{40253483-9E55-49EC-BE09-7FBEEF73ACC3}">
+<ds:datastoreItem xmlns:ds="http://schemas.openxmlformats.org/officeDocument/2006/customXml" ds:itemID="{2A036921-A406-4A8B-B320-B3C62A69AA29}">
   <ds:schemaRefs>
     <ds:schemaRef ds:uri="http://schemas.openxmlformats.org/officeDocument/2006/bibliography"/>
   </ds:schemaRefs>

</xml_diff>